<commit_message>
Find Category by ID, exception handling
</commit_message>
<xml_diff>
--- a/backend/documentation/Anotações.docx
+++ b/backend/documentation/Anotações.docx
@@ -91,7 +91,39 @@
           <w:sz w:val="28"/>
           <w:szCs w:val="28"/>
         </w:rPr>
-        <w:t xml:space="preserve">É gerada uma requisão (Get para buscar.... Post para enviar) através do front... essa </w:t>
+        <w:t xml:space="preserve">É gerada uma </w:t>
+      </w:r>
+      <w:proofErr w:type="spellStart"/>
+      <w:r>
+        <w:rPr>
+          <w:sz w:val="28"/>
+          <w:szCs w:val="28"/>
+        </w:rPr>
+        <w:t>requisão</w:t>
+      </w:r>
+      <w:proofErr w:type="spellEnd"/>
+      <w:r>
+        <w:rPr>
+          <w:sz w:val="28"/>
+          <w:szCs w:val="28"/>
+        </w:rPr>
+        <w:t xml:space="preserve"> (</w:t>
+      </w:r>
+      <w:proofErr w:type="spellStart"/>
+      <w:r>
+        <w:rPr>
+          <w:sz w:val="28"/>
+          <w:szCs w:val="28"/>
+        </w:rPr>
+        <w:t>Get</w:t>
+      </w:r>
+      <w:proofErr w:type="spellEnd"/>
+      <w:r>
+        <w:rPr>
+          <w:sz w:val="28"/>
+          <w:szCs w:val="28"/>
+        </w:rPr>
+        <w:t xml:space="preserve"> para buscar.... Post para enviar) através do front... essa </w:t>
       </w:r>
       <w:r>
         <w:rPr>
@@ -123,7 +155,23 @@
           <w:sz w:val="28"/>
           <w:szCs w:val="28"/>
         </w:rPr>
-        <w:t xml:space="preserve"> (Rest), que por sua vez aciona a </w:t>
+        <w:t xml:space="preserve"> (</w:t>
+      </w:r>
+      <w:proofErr w:type="spellStart"/>
+      <w:r>
+        <w:rPr>
+          <w:sz w:val="28"/>
+          <w:szCs w:val="28"/>
+        </w:rPr>
+        <w:t>Rest</w:t>
+      </w:r>
+      <w:proofErr w:type="spellEnd"/>
+      <w:r>
+        <w:rPr>
+          <w:sz w:val="28"/>
+          <w:szCs w:val="28"/>
+        </w:rPr>
+        <w:t xml:space="preserve">), que por sua vez aciona a </w:t>
       </w:r>
       <w:r>
         <w:rPr>
@@ -403,7 +451,39 @@
           <w:szCs w:val="28"/>
         </w:rPr>
         <w:tab/>
-        <w:t>Controle(Rest/Api)</w:t>
+        <w:t>Controle(</w:t>
+      </w:r>
+      <w:proofErr w:type="spellStart"/>
+      <w:r>
+        <w:rPr>
+          <w:sz w:val="28"/>
+          <w:szCs w:val="28"/>
+        </w:rPr>
+        <w:t>Rest</w:t>
+      </w:r>
+      <w:proofErr w:type="spellEnd"/>
+      <w:r>
+        <w:rPr>
+          <w:sz w:val="28"/>
+          <w:szCs w:val="28"/>
+        </w:rPr>
+        <w:t>/</w:t>
+      </w:r>
+      <w:proofErr w:type="spellStart"/>
+      <w:r>
+        <w:rPr>
+          <w:sz w:val="28"/>
+          <w:szCs w:val="28"/>
+        </w:rPr>
+        <w:t>Api</w:t>
+      </w:r>
+      <w:proofErr w:type="spellEnd"/>
+      <w:r>
+        <w:rPr>
+          <w:sz w:val="28"/>
+          <w:szCs w:val="28"/>
+        </w:rPr>
+        <w:t>)</w:t>
       </w:r>
       <w:r>
         <w:rPr>
@@ -601,7 +681,23 @@
           <w:sz w:val="28"/>
           <w:szCs w:val="28"/>
         </w:rPr>
-        <w:t xml:space="preserve"> um recurso utilizado no java para fazer entre outras coisas o relacionamento da aplicação com o banco de dados, é responsável por “transformar” essas informações em objetos.</w:t>
+        <w:t xml:space="preserve"> um recurso utilizado no </w:t>
+      </w:r>
+      <w:proofErr w:type="spellStart"/>
+      <w:r>
+        <w:rPr>
+          <w:sz w:val="28"/>
+          <w:szCs w:val="28"/>
+        </w:rPr>
+        <w:t>java</w:t>
+      </w:r>
+      <w:proofErr w:type="spellEnd"/>
+      <w:r>
+        <w:rPr>
+          <w:sz w:val="28"/>
+          <w:szCs w:val="28"/>
+        </w:rPr>
+        <w:t xml:space="preserve"> para fazer entre outras coisas o relacionamento da aplicação com o banco de dados, é responsável por “transformar” essas informações em objetos.</w:t>
       </w:r>
     </w:p>
     <w:p>
@@ -618,7 +714,23 @@
           <w:sz w:val="28"/>
           <w:szCs w:val="28"/>
         </w:rPr>
-        <w:t xml:space="preserve">Necessário fazer a implementação das dependências no arquivo de configuração do maven, </w:t>
+        <w:t xml:space="preserve">Necessário fazer a implementação das dependências no arquivo de configuração do </w:t>
+      </w:r>
+      <w:proofErr w:type="spellStart"/>
+      <w:r>
+        <w:rPr>
+          <w:sz w:val="28"/>
+          <w:szCs w:val="28"/>
+        </w:rPr>
+        <w:t>maven</w:t>
+      </w:r>
+      <w:proofErr w:type="spellEnd"/>
+      <w:r>
+        <w:rPr>
+          <w:sz w:val="28"/>
+          <w:szCs w:val="28"/>
+        </w:rPr>
+        <w:t xml:space="preserve">, </w:t>
       </w:r>
       <w:r>
         <w:rPr>
@@ -775,7 +887,23 @@
           <w:sz w:val="28"/>
           <w:szCs w:val="28"/>
         </w:rPr>
-        <w:t>Inserir as dependências no arquivo de configurações gerais do Spring Boot... POM.XML, buscar na web a versão mais atual do Maven JPA, e utilizar como dependência</w:t>
+        <w:t xml:space="preserve">Inserir as dependências no arquivo de configurações gerais do Spring Boot... POM.XML, buscar na web a versão mais atual do </w:t>
+      </w:r>
+      <w:proofErr w:type="spellStart"/>
+      <w:r>
+        <w:rPr>
+          <w:sz w:val="28"/>
+          <w:szCs w:val="28"/>
+        </w:rPr>
+        <w:t>Maven</w:t>
+      </w:r>
+      <w:proofErr w:type="spellEnd"/>
+      <w:r>
+        <w:rPr>
+          <w:sz w:val="28"/>
+          <w:szCs w:val="28"/>
+        </w:rPr>
+        <w:t xml:space="preserve"> JPA, e utilizar como dependência</w:t>
       </w:r>
       <w:r>
         <w:rPr>
@@ -816,6 +944,7 @@
         </w:rPr>
         <w:t xml:space="preserve">Método: </w:t>
       </w:r>
+      <w:proofErr w:type="spellStart"/>
       <w:r>
         <w:rPr>
           <w:b/>
@@ -825,6 +954,7 @@
         </w:rPr>
         <w:t>ResponseEntity</w:t>
       </w:r>
+      <w:proofErr w:type="spellEnd"/>
       <w:r>
         <w:rPr>
           <w:sz w:val="28"/>
@@ -1053,7 +1183,29 @@
           <w:szCs w:val="28"/>
           <w:u w:val="single"/>
         </w:rPr>
-        <w:t>O Que é End-Point ?</w:t>
+        <w:t xml:space="preserve">O Que é </w:t>
+      </w:r>
+      <w:proofErr w:type="spellStart"/>
+      <w:r>
+        <w:rPr>
+          <w:b/>
+          <w:bCs/>
+          <w:sz w:val="28"/>
+          <w:szCs w:val="28"/>
+          <w:u w:val="single"/>
+        </w:rPr>
+        <w:t>End</w:t>
+      </w:r>
+      <w:proofErr w:type="spellEnd"/>
+      <w:r>
+        <w:rPr>
+          <w:b/>
+          <w:bCs/>
+          <w:sz w:val="28"/>
+          <w:szCs w:val="28"/>
+          <w:u w:val="single"/>
+        </w:rPr>
+        <w:t>-Point ?</w:t>
       </w:r>
     </w:p>
     <w:p>
@@ -1113,7 +1265,29 @@
           <w:szCs w:val="28"/>
           <w:u w:val="single"/>
         </w:rPr>
-        <w:t>Como preparar uma classe “End-Point”</w:t>
+        <w:t>Como preparar uma classe “</w:t>
+      </w:r>
+      <w:proofErr w:type="spellStart"/>
+      <w:r>
+        <w:rPr>
+          <w:b/>
+          <w:bCs/>
+          <w:sz w:val="28"/>
+          <w:szCs w:val="28"/>
+          <w:u w:val="single"/>
+        </w:rPr>
+        <w:t>End</w:t>
+      </w:r>
+      <w:proofErr w:type="spellEnd"/>
+      <w:r>
+        <w:rPr>
+          <w:b/>
+          <w:bCs/>
+          <w:sz w:val="28"/>
+          <w:szCs w:val="28"/>
+          <w:u w:val="single"/>
+        </w:rPr>
+        <w:t>-Point”</w:t>
       </w:r>
     </w:p>
     <w:p>
@@ -1132,6 +1306,7 @@
         </w:rPr>
         <w:t xml:space="preserve">Acrescentar as </w:t>
       </w:r>
+      <w:proofErr w:type="spellStart"/>
       <w:r>
         <w:rPr>
           <w:sz w:val="28"/>
@@ -1144,7 +1319,15 @@
           <w:sz w:val="28"/>
           <w:szCs w:val="28"/>
         </w:rPr>
-        <w:t>s na identificação da classe:</w:t>
+        <w:t>s</w:t>
+      </w:r>
+      <w:proofErr w:type="spellEnd"/>
+      <w:r>
+        <w:rPr>
+          <w:sz w:val="28"/>
+          <w:szCs w:val="28"/>
+        </w:rPr>
+        <w:t xml:space="preserve"> na identificação da classe:</w:t>
       </w:r>
     </w:p>
     <w:p>
@@ -1198,6 +1381,7 @@
         </w:rPr>
         <w:t xml:space="preserve">Essa </w:t>
       </w:r>
+      <w:proofErr w:type="spellStart"/>
       <w:r>
         <w:rPr>
           <w:i/>
@@ -1207,14 +1391,35 @@
         </w:rPr>
         <w:t>annotation</w:t>
       </w:r>
-      <w:r>
-        <w:rPr>
-          <w:i/>
-          <w:iCs/>
-          <w:sz w:val="28"/>
-          <w:szCs w:val="28"/>
-        </w:rPr>
-        <w:t xml:space="preserve"> será responsável por fazer um pré-compilamento, informando que este será um recurso da classe.</w:t>
+      <w:proofErr w:type="spellEnd"/>
+      <w:r>
+        <w:rPr>
+          <w:i/>
+          <w:iCs/>
+          <w:sz w:val="28"/>
+          <w:szCs w:val="28"/>
+        </w:rPr>
+        <w:t xml:space="preserve"> será responsável por fazer um </w:t>
+      </w:r>
+      <w:proofErr w:type="spellStart"/>
+      <w:r>
+        <w:rPr>
+          <w:i/>
+          <w:iCs/>
+          <w:sz w:val="28"/>
+          <w:szCs w:val="28"/>
+        </w:rPr>
+        <w:t>pré-compilamento</w:t>
+      </w:r>
+      <w:proofErr w:type="spellEnd"/>
+      <w:r>
+        <w:rPr>
+          <w:i/>
+          <w:iCs/>
+          <w:sz w:val="28"/>
+          <w:szCs w:val="28"/>
+        </w:rPr>
+        <w:t>, informando que este será um recurso da classe.</w:t>
       </w:r>
     </w:p>
     <w:p>
@@ -1270,6 +1475,7 @@
         </w:rPr>
         <w:t xml:space="preserve">Esta </w:t>
       </w:r>
+      <w:proofErr w:type="spellStart"/>
       <w:r>
         <w:rPr>
           <w:i/>
@@ -1279,15 +1485,27 @@
         </w:rPr>
         <w:t>annotation</w:t>
       </w:r>
-      <w:r>
-        <w:rPr>
-          <w:i/>
-          <w:iCs/>
-          <w:sz w:val="28"/>
-          <w:szCs w:val="28"/>
-        </w:rPr>
-        <w:t xml:space="preserve"> é responsável por indicar o caminho a qual o front-web irá chamar. Exemplo: (@RequestMappint(value=”/produtos”) no front-web será chamando pelo endereçoAplicação</w:t>
-      </w:r>
+      <w:proofErr w:type="spellEnd"/>
+      <w:r>
+        <w:rPr>
+          <w:i/>
+          <w:iCs/>
+          <w:sz w:val="28"/>
+          <w:szCs w:val="28"/>
+        </w:rPr>
+        <w:t xml:space="preserve"> é responsável por indicar o caminho a qual o front-web irá chamar. Exemplo: (@RequestMappint(value=”/produtos”) no front-web será chamando pelo </w:t>
+      </w:r>
+      <w:proofErr w:type="spellStart"/>
+      <w:r>
+        <w:rPr>
+          <w:i/>
+          <w:iCs/>
+          <w:sz w:val="28"/>
+          <w:szCs w:val="28"/>
+        </w:rPr>
+        <w:t>endereçoAplicação</w:t>
+      </w:r>
+      <w:proofErr w:type="spellEnd"/>
       <w:r>
         <w:rPr>
           <w:b/>
@@ -1331,7 +1549,31 @@
           <w:sz w:val="28"/>
           <w:szCs w:val="28"/>
         </w:rPr>
-        <w:t xml:space="preserve">Portanto este será o end-point : </w:t>
+        <w:t xml:space="preserve">Portanto este será o </w:t>
+      </w:r>
+      <w:proofErr w:type="spellStart"/>
+      <w:r>
+        <w:rPr>
+          <w:b/>
+          <w:bCs/>
+          <w:i/>
+          <w:iCs/>
+          <w:sz w:val="28"/>
+          <w:szCs w:val="28"/>
+        </w:rPr>
+        <w:t>end</w:t>
+      </w:r>
+      <w:proofErr w:type="spellEnd"/>
+      <w:r>
+        <w:rPr>
+          <w:b/>
+          <w:bCs/>
+          <w:i/>
+          <w:iCs/>
+          <w:sz w:val="28"/>
+          <w:szCs w:val="28"/>
+        </w:rPr>
+        <w:t xml:space="preserve">-point : </w:t>
       </w:r>
       <w:r>
         <w:rPr>
@@ -1400,6 +1642,7 @@
         </w:rPr>
         <w:t xml:space="preserve">Essa </w:t>
       </w:r>
+      <w:proofErr w:type="spellStart"/>
       <w:r>
         <w:rPr>
           <w:i/>
@@ -1409,14 +1652,35 @@
         </w:rPr>
         <w:t>annotation</w:t>
       </w:r>
-      <w:r>
-        <w:rPr>
-          <w:i/>
-          <w:iCs/>
-          <w:sz w:val="28"/>
-          <w:szCs w:val="28"/>
-        </w:rPr>
-        <w:t xml:space="preserve"> informa ao STS que o método a qual ela está sobrescrita irá retornar um recurso para o end-point.</w:t>
+      <w:proofErr w:type="spellEnd"/>
+      <w:r>
+        <w:rPr>
+          <w:i/>
+          <w:iCs/>
+          <w:sz w:val="28"/>
+          <w:szCs w:val="28"/>
+        </w:rPr>
+        <w:t xml:space="preserve"> informa ao STS que o método a qual ela está sobrescrita irá retornar um recurso para o </w:t>
+      </w:r>
+      <w:proofErr w:type="spellStart"/>
+      <w:r>
+        <w:rPr>
+          <w:i/>
+          <w:iCs/>
+          <w:sz w:val="28"/>
+          <w:szCs w:val="28"/>
+        </w:rPr>
+        <w:t>end</w:t>
+      </w:r>
+      <w:proofErr w:type="spellEnd"/>
+      <w:r>
+        <w:rPr>
+          <w:i/>
+          <w:iCs/>
+          <w:sz w:val="28"/>
+          <w:szCs w:val="28"/>
+        </w:rPr>
+        <w:t>-point.</w:t>
       </w:r>
     </w:p>
     <w:p>
@@ -1587,8 +1851,25 @@
           <w:sz w:val="28"/>
           <w:szCs w:val="28"/>
         </w:rPr>
-        <w:t xml:space="preserve">No inicio da classe acrescenta-se a </w:t>
-      </w:r>
+        <w:t xml:space="preserve">No </w:t>
+      </w:r>
+      <w:proofErr w:type="spellStart"/>
+      <w:r>
+        <w:rPr>
+          <w:sz w:val="28"/>
+          <w:szCs w:val="28"/>
+        </w:rPr>
+        <w:t>inicio</w:t>
+      </w:r>
+      <w:proofErr w:type="spellEnd"/>
+      <w:r>
+        <w:rPr>
+          <w:sz w:val="28"/>
+          <w:szCs w:val="28"/>
+        </w:rPr>
+        <w:t xml:space="preserve"> da classe acrescenta-se a </w:t>
+      </w:r>
+      <w:proofErr w:type="spellStart"/>
       <w:r>
         <w:rPr>
           <w:sz w:val="28"/>
@@ -1596,6 +1877,7 @@
         </w:rPr>
         <w:t>annotation</w:t>
       </w:r>
+      <w:proofErr w:type="spellEnd"/>
       <w:r>
         <w:rPr>
           <w:sz w:val="28"/>
@@ -1659,6 +1941,7 @@
         </w:rPr>
         <w:t xml:space="preserve">Essa anotação vem do pacote </w:t>
       </w:r>
+      <w:proofErr w:type="spellStart"/>
       <w:r>
         <w:rPr>
           <w:b/>
@@ -1670,6 +1953,7 @@
         </w:rPr>
         <w:t>javax.persinstence.entity</w:t>
       </w:r>
+      <w:proofErr w:type="spellEnd"/>
       <w:r>
         <w:rPr>
           <w:sz w:val="28"/>
@@ -1704,6 +1988,7 @@
         </w:rPr>
         <w:t xml:space="preserve">Abaixo da </w:t>
       </w:r>
+      <w:proofErr w:type="spellStart"/>
       <w:r>
         <w:rPr>
           <w:sz w:val="28"/>
@@ -1711,6 +1996,7 @@
         </w:rPr>
         <w:t>annotation</w:t>
       </w:r>
+      <w:proofErr w:type="spellEnd"/>
       <w:r>
         <w:rPr>
           <w:sz w:val="28"/>
@@ -1736,6 +2022,7 @@
         </w:rPr>
         <w:t xml:space="preserve">, acrescente-se a </w:t>
       </w:r>
+      <w:proofErr w:type="spellStart"/>
       <w:r>
         <w:rPr>
           <w:sz w:val="28"/>
@@ -1743,6 +2030,7 @@
         </w:rPr>
         <w:t>annotation</w:t>
       </w:r>
+      <w:proofErr w:type="spellEnd"/>
       <w:r>
         <w:rPr>
           <w:sz w:val="28"/>
@@ -1791,7 +2079,55 @@
           <w:sz w:val="28"/>
           <w:szCs w:val="28"/>
         </w:rPr>
-        <w:t>@Table (name = “tb_category”)</w:t>
+        <w:t>@Table (</w:t>
+      </w:r>
+      <w:proofErr w:type="spellStart"/>
+      <w:r>
+        <w:rPr>
+          <w:b/>
+          <w:bCs/>
+          <w:i/>
+          <w:iCs/>
+          <w:sz w:val="28"/>
+          <w:szCs w:val="28"/>
+        </w:rPr>
+        <w:t>name</w:t>
+      </w:r>
+      <w:proofErr w:type="spellEnd"/>
+      <w:r>
+        <w:rPr>
+          <w:b/>
+          <w:bCs/>
+          <w:i/>
+          <w:iCs/>
+          <w:sz w:val="28"/>
+          <w:szCs w:val="28"/>
+        </w:rPr>
+        <w:t xml:space="preserve"> = “</w:t>
+      </w:r>
+      <w:proofErr w:type="spellStart"/>
+      <w:r>
+        <w:rPr>
+          <w:b/>
+          <w:bCs/>
+          <w:i/>
+          <w:iCs/>
+          <w:sz w:val="28"/>
+          <w:szCs w:val="28"/>
+        </w:rPr>
+        <w:t>tb_category</w:t>
+      </w:r>
+      <w:proofErr w:type="spellEnd"/>
+      <w:r>
+        <w:rPr>
+          <w:b/>
+          <w:bCs/>
+          <w:i/>
+          <w:iCs/>
+          <w:sz w:val="28"/>
+          <w:szCs w:val="28"/>
+        </w:rPr>
+        <w:t>”)</w:t>
       </w:r>
     </w:p>
     <w:p>
@@ -1824,6 +2160,7 @@
         </w:rPr>
         <w:t xml:space="preserve">Serão utilizadas outras </w:t>
       </w:r>
+      <w:proofErr w:type="spellStart"/>
       <w:r>
         <w:rPr>
           <w:sz w:val="28"/>
@@ -1836,7 +2173,15 @@
           <w:sz w:val="28"/>
           <w:szCs w:val="28"/>
         </w:rPr>
-        <w:t>s para mostrar ao JPA qual será o campo referente a chave primária (</w:t>
+        <w:t>s</w:t>
+      </w:r>
+      <w:proofErr w:type="spellEnd"/>
+      <w:r>
+        <w:rPr>
+          <w:sz w:val="28"/>
+          <w:szCs w:val="28"/>
+        </w:rPr>
+        <w:t xml:space="preserve"> para mostrar ao JPA qual será o campo referente a chave primária (</w:t>
       </w:r>
       <w:r>
         <w:rPr>
@@ -1893,13 +2238,23 @@
           <w:lang w:val="en-US"/>
         </w:rPr>
       </w:pPr>
+      <w:proofErr w:type="spellStart"/>
       <w:r>
         <w:rPr>
           <w:sz w:val="28"/>
           <w:szCs w:val="28"/>
           <w:lang w:val="en-US"/>
         </w:rPr>
-        <w:t>Exemplo:</w:t>
+        <w:t>Exemplo</w:t>
+      </w:r>
+      <w:proofErr w:type="spellEnd"/>
+      <w:r>
+        <w:rPr>
+          <w:sz w:val="28"/>
+          <w:szCs w:val="28"/>
+          <w:lang w:val="en-US"/>
+        </w:rPr>
+        <w:t>:</w:t>
       </w:r>
     </w:p>
     <w:p>
@@ -1960,7 +2315,27 @@
           <w:szCs w:val="20"/>
           <w:lang w:val="en-US"/>
         </w:rPr>
-        <w:t>(name= "tb_category")</w:t>
+        <w:t>(name= "</w:t>
+      </w:r>
+      <w:proofErr w:type="spellStart"/>
+      <w:r>
+        <w:rPr>
+          <w:rFonts w:ascii="Consolas" w:hAnsi="Consolas" w:cs="Consolas"/>
+          <w:sz w:val="20"/>
+          <w:szCs w:val="20"/>
+          <w:lang w:val="en-US"/>
+        </w:rPr>
+        <w:t>tb_category</w:t>
+      </w:r>
+      <w:proofErr w:type="spellEnd"/>
+      <w:r>
+        <w:rPr>
+          <w:rFonts w:ascii="Consolas" w:hAnsi="Consolas" w:cs="Consolas"/>
+          <w:sz w:val="20"/>
+          <w:szCs w:val="20"/>
+          <w:lang w:val="en-US"/>
+        </w:rPr>
+        <w:t>")</w:t>
       </w:r>
     </w:p>
     <w:p>
@@ -2023,6 +2398,7 @@
         <w:tab/>
         <w:t xml:space="preserve">private static final long </w:t>
       </w:r>
+      <w:proofErr w:type="spellStart"/>
       <w:r>
         <w:rPr>
           <w:rFonts w:ascii="Consolas" w:hAnsi="Consolas" w:cs="Consolas"/>
@@ -2036,6 +2412,7 @@
         </w:rPr>
         <w:t>serialVersionUID</w:t>
       </w:r>
+      <w:proofErr w:type="spellEnd"/>
       <w:r>
         <w:rPr>
           <w:rFonts w:ascii="Consolas" w:hAnsi="Consolas" w:cs="Consolas"/>
@@ -2409,6 +2786,7 @@
         </w:rPr>
         <w:t xml:space="preserve">” que irá </w:t>
       </w:r>
+      <w:proofErr w:type="spellStart"/>
       <w:r>
         <w:rPr>
           <w:b/>
@@ -2418,6 +2796,7 @@
         </w:rPr>
         <w:t>extender</w:t>
       </w:r>
+      <w:proofErr w:type="spellEnd"/>
       <w:r>
         <w:rPr>
           <w:sz w:val="28"/>
@@ -2425,6 +2804,7 @@
         </w:rPr>
         <w:t xml:space="preserve"> a interface </w:t>
       </w:r>
+      <w:proofErr w:type="spellStart"/>
       <w:r>
         <w:rPr>
           <w:b/>
@@ -2434,6 +2814,7 @@
         </w:rPr>
         <w:t>JpaRepository</w:t>
       </w:r>
+      <w:proofErr w:type="spellEnd"/>
       <w:r>
         <w:rPr>
           <w:sz w:val="28"/>
@@ -2545,7 +2926,27 @@
           <w:szCs w:val="20"/>
           <w:lang w:val="en-US"/>
         </w:rPr>
-        <w:t xml:space="preserve">public interface CategoryRepository </w:t>
+        <w:t xml:space="preserve">public interface </w:t>
+      </w:r>
+      <w:proofErr w:type="spellStart"/>
+      <w:r>
+        <w:rPr>
+          <w:rFonts w:ascii="Consolas" w:hAnsi="Consolas" w:cs="Consolas"/>
+          <w:sz w:val="20"/>
+          <w:szCs w:val="20"/>
+          <w:lang w:val="en-US"/>
+        </w:rPr>
+        <w:t>CategoryRepository</w:t>
+      </w:r>
+      <w:proofErr w:type="spellEnd"/>
+      <w:r>
+        <w:rPr>
+          <w:rFonts w:ascii="Consolas" w:hAnsi="Consolas" w:cs="Consolas"/>
+          <w:sz w:val="20"/>
+          <w:szCs w:val="20"/>
+          <w:lang w:val="en-US"/>
+        </w:rPr>
+        <w:t xml:space="preserve"> </w:t>
       </w:r>
       <w:r>
         <w:rPr>
@@ -2557,7 +2958,33 @@
           <w:shd w:val="clear" w:color="auto" w:fill="F2F2F2" w:themeFill="background1" w:themeFillShade="F2"/>
           <w:lang w:val="en-US"/>
         </w:rPr>
-        <w:t>extends JpaRepository&lt;Category, Long</w:t>
+        <w:t xml:space="preserve">extends </w:t>
+      </w:r>
+      <w:proofErr w:type="spellStart"/>
+      <w:r>
+        <w:rPr>
+          <w:rFonts w:ascii="Consolas" w:hAnsi="Consolas" w:cs="Consolas"/>
+          <w:b/>
+          <w:bCs/>
+          <w:sz w:val="20"/>
+          <w:szCs w:val="20"/>
+          <w:shd w:val="clear" w:color="auto" w:fill="F2F2F2" w:themeFill="background1" w:themeFillShade="F2"/>
+          <w:lang w:val="en-US"/>
+        </w:rPr>
+        <w:t>JpaRepository</w:t>
+      </w:r>
+      <w:proofErr w:type="spellEnd"/>
+      <w:r>
+        <w:rPr>
+          <w:rFonts w:ascii="Consolas" w:hAnsi="Consolas" w:cs="Consolas"/>
+          <w:b/>
+          <w:bCs/>
+          <w:sz w:val="20"/>
+          <w:szCs w:val="20"/>
+          <w:shd w:val="clear" w:color="auto" w:fill="F2F2F2" w:themeFill="background1" w:themeFillShade="F2"/>
+          <w:lang w:val="en-US"/>
+        </w:rPr>
+        <w:t>&lt;Category, Long</w:t>
       </w:r>
       <w:r>
         <w:rPr>
@@ -2664,6 +3091,7 @@
         </w:rPr>
         <w:t xml:space="preserve">É necessário identificar como um componente injetável, para isso utiliza a </w:t>
       </w:r>
+      <w:proofErr w:type="spellStart"/>
       <w:r>
         <w:rPr>
           <w:sz w:val="28"/>
@@ -2671,6 +3099,7 @@
         </w:rPr>
         <w:t>annotation</w:t>
       </w:r>
+      <w:proofErr w:type="spellEnd"/>
     </w:p>
     <w:p>
       <w:pPr>
@@ -3037,8 +3466,41 @@
           <w:sz w:val="28"/>
           <w:szCs w:val="28"/>
         </w:rPr>
-        <w:t xml:space="preserve">No ínicio da classe é adicio a </w:t>
-      </w:r>
+        <w:t xml:space="preserve">No </w:t>
+      </w:r>
+      <w:proofErr w:type="spellStart"/>
+      <w:r>
+        <w:rPr>
+          <w:sz w:val="28"/>
+          <w:szCs w:val="28"/>
+        </w:rPr>
+        <w:t>ínicio</w:t>
+      </w:r>
+      <w:proofErr w:type="spellEnd"/>
+      <w:r>
+        <w:rPr>
+          <w:sz w:val="28"/>
+          <w:szCs w:val="28"/>
+        </w:rPr>
+        <w:t xml:space="preserve"> da classe é </w:t>
+      </w:r>
+      <w:proofErr w:type="spellStart"/>
+      <w:r>
+        <w:rPr>
+          <w:sz w:val="28"/>
+          <w:szCs w:val="28"/>
+        </w:rPr>
+        <w:t>adicio</w:t>
+      </w:r>
+      <w:proofErr w:type="spellEnd"/>
+      <w:r>
+        <w:rPr>
+          <w:sz w:val="28"/>
+          <w:szCs w:val="28"/>
+        </w:rPr>
+        <w:t xml:space="preserve"> a </w:t>
+      </w:r>
+      <w:proofErr w:type="spellStart"/>
       <w:r>
         <w:rPr>
           <w:sz w:val="28"/>
@@ -3046,6 +3508,7 @@
         </w:rPr>
         <w:t>annotatio</w:t>
       </w:r>
+      <w:proofErr w:type="spellEnd"/>
       <w:r>
         <w:rPr>
           <w:sz w:val="28"/>
@@ -3120,7 +3583,67 @@
           <w:sz w:val="28"/>
           <w:szCs w:val="28"/>
         </w:rPr>
-        <w:t xml:space="preserve"> automatizadas do spring, quer dizer que quem vai gerenciar as dependecias será o maven.</w:t>
+        <w:t xml:space="preserve"> automatizadas do </w:t>
+      </w:r>
+      <w:proofErr w:type="spellStart"/>
+      <w:r>
+        <w:rPr>
+          <w:i/>
+          <w:iCs/>
+          <w:sz w:val="28"/>
+          <w:szCs w:val="28"/>
+        </w:rPr>
+        <w:t>spring</w:t>
+      </w:r>
+      <w:proofErr w:type="spellEnd"/>
+      <w:r>
+        <w:rPr>
+          <w:i/>
+          <w:iCs/>
+          <w:sz w:val="28"/>
+          <w:szCs w:val="28"/>
+        </w:rPr>
+        <w:t xml:space="preserve">, quer dizer que quem vai gerenciar as </w:t>
+      </w:r>
+      <w:proofErr w:type="spellStart"/>
+      <w:r>
+        <w:rPr>
+          <w:i/>
+          <w:iCs/>
+          <w:sz w:val="28"/>
+          <w:szCs w:val="28"/>
+        </w:rPr>
+        <w:t>dependecias</w:t>
+      </w:r>
+      <w:proofErr w:type="spellEnd"/>
+      <w:r>
+        <w:rPr>
+          <w:i/>
+          <w:iCs/>
+          <w:sz w:val="28"/>
+          <w:szCs w:val="28"/>
+        </w:rPr>
+        <w:t xml:space="preserve"> será o </w:t>
+      </w:r>
+      <w:proofErr w:type="spellStart"/>
+      <w:r>
+        <w:rPr>
+          <w:i/>
+          <w:iCs/>
+          <w:sz w:val="28"/>
+          <w:szCs w:val="28"/>
+        </w:rPr>
+        <w:t>maven</w:t>
+      </w:r>
+      <w:proofErr w:type="spellEnd"/>
+      <w:r>
+        <w:rPr>
+          <w:i/>
+          <w:iCs/>
+          <w:sz w:val="28"/>
+          <w:szCs w:val="28"/>
+        </w:rPr>
+        <w:t>.</w:t>
       </w:r>
     </w:p>
     <w:p>
@@ -3143,6 +3666,7 @@
         </w:rPr>
         <w:t xml:space="preserve">Utiliza essa </w:t>
       </w:r>
+      <w:proofErr w:type="spellStart"/>
       <w:r>
         <w:rPr>
           <w:i/>
@@ -3152,6 +3676,7 @@
         </w:rPr>
         <w:t>annotatio</w:t>
       </w:r>
+      <w:proofErr w:type="spellEnd"/>
       <w:r>
         <w:rPr>
           <w:i/>
@@ -3208,13 +3733,23 @@
           <w:lang w:val="en-US"/>
         </w:rPr>
       </w:pPr>
+      <w:proofErr w:type="spellStart"/>
       <w:r>
         <w:rPr>
           <w:sz w:val="28"/>
           <w:szCs w:val="28"/>
           <w:lang w:val="en-US"/>
         </w:rPr>
-        <w:t>Exemplo:</w:t>
+        <w:t>Exemplo</w:t>
+      </w:r>
+      <w:proofErr w:type="spellEnd"/>
+      <w:r>
+        <w:rPr>
+          <w:sz w:val="28"/>
+          <w:szCs w:val="28"/>
+          <w:lang w:val="en-US"/>
+        </w:rPr>
+        <w:t>:</w:t>
       </w:r>
     </w:p>
     <w:p>
@@ -3283,7 +3818,27 @@
           <w:szCs w:val="20"/>
           <w:lang w:val="en-US"/>
         </w:rPr>
-        <w:t xml:space="preserve"> CategoryRepository </w:t>
+        <w:t xml:space="preserve"> </w:t>
+      </w:r>
+      <w:proofErr w:type="spellStart"/>
+      <w:r>
+        <w:rPr>
+          <w:rFonts w:ascii="Consolas" w:hAnsi="Consolas" w:cs="Consolas"/>
+          <w:sz w:val="20"/>
+          <w:szCs w:val="20"/>
+          <w:lang w:val="en-US"/>
+        </w:rPr>
+        <w:t>CategoryRepository</w:t>
+      </w:r>
+      <w:proofErr w:type="spellEnd"/>
+      <w:r>
+        <w:rPr>
+          <w:rFonts w:ascii="Consolas" w:hAnsi="Consolas" w:cs="Consolas"/>
+          <w:sz w:val="20"/>
+          <w:szCs w:val="20"/>
+          <w:lang w:val="en-US"/>
+        </w:rPr>
+        <w:t xml:space="preserve"> </w:t>
       </w:r>
       <w:r>
         <w:rPr>
@@ -3615,7 +4170,23 @@
           <w:sz w:val="28"/>
           <w:szCs w:val="28"/>
         </w:rPr>
-        <w:t xml:space="preserve">Para garantir que o método na camada de serviço, que irá tratar alguma relação com o banco de dados usa-se a annotation </w:t>
+        <w:t xml:space="preserve">Para garantir que o método na camada de serviço, que irá tratar alguma relação com o banco de dados usa-se a </w:t>
+      </w:r>
+      <w:proofErr w:type="spellStart"/>
+      <w:r>
+        <w:rPr>
+          <w:sz w:val="28"/>
+          <w:szCs w:val="28"/>
+        </w:rPr>
+        <w:t>annotation</w:t>
+      </w:r>
+      <w:proofErr w:type="spellEnd"/>
+      <w:r>
+        <w:rPr>
+          <w:sz w:val="28"/>
+          <w:szCs w:val="28"/>
+        </w:rPr>
+        <w:t xml:space="preserve"> </w:t>
       </w:r>
       <w:r>
         <w:rPr>
@@ -3712,7 +4283,29 @@
           <w:szCs w:val="28"/>
           <w:u w:val="single"/>
         </w:rPr>
-        <w:t xml:space="preserve"> é da biblioteca do spring!</w:t>
+        <w:t xml:space="preserve"> é da biblioteca do </w:t>
+      </w:r>
+      <w:proofErr w:type="spellStart"/>
+      <w:r>
+        <w:rPr>
+          <w:b/>
+          <w:bCs/>
+          <w:sz w:val="28"/>
+          <w:szCs w:val="28"/>
+          <w:u w:val="single"/>
+        </w:rPr>
+        <w:t>spring</w:t>
+      </w:r>
+      <w:proofErr w:type="spellEnd"/>
+      <w:r>
+        <w:rPr>
+          <w:b/>
+          <w:bCs/>
+          <w:sz w:val="28"/>
+          <w:szCs w:val="28"/>
+          <w:u w:val="single"/>
+        </w:rPr>
+        <w:t>!</w:t>
       </w:r>
     </w:p>
     <w:p>
@@ -3728,7 +4321,71 @@
           <w:sz w:val="28"/>
           <w:szCs w:val="28"/>
         </w:rPr>
-        <w:t>É possível passar instruções para a annotation, readOnly=true, vai evitar que o método trave o banco de dados. Evita o Lock! Degrada a performance, toda operação de leitura sempre colocar!</w:t>
+        <w:t xml:space="preserve">É possível passar instruções para a </w:t>
+      </w:r>
+      <w:proofErr w:type="spellStart"/>
+      <w:r>
+        <w:rPr>
+          <w:sz w:val="28"/>
+          <w:szCs w:val="28"/>
+        </w:rPr>
+        <w:t>annotation</w:t>
+      </w:r>
+      <w:proofErr w:type="spellEnd"/>
+      <w:r>
+        <w:rPr>
+          <w:sz w:val="28"/>
+          <w:szCs w:val="28"/>
+        </w:rPr>
+        <w:t xml:space="preserve">, </w:t>
+      </w:r>
+      <w:proofErr w:type="spellStart"/>
+      <w:r>
+        <w:rPr>
+          <w:sz w:val="28"/>
+          <w:szCs w:val="28"/>
+        </w:rPr>
+        <w:t>readOnly</w:t>
+      </w:r>
+      <w:proofErr w:type="spellEnd"/>
+      <w:r>
+        <w:rPr>
+          <w:sz w:val="28"/>
+          <w:szCs w:val="28"/>
+        </w:rPr>
+        <w:t>=</w:t>
+      </w:r>
+      <w:proofErr w:type="spellStart"/>
+      <w:r>
+        <w:rPr>
+          <w:sz w:val="28"/>
+          <w:szCs w:val="28"/>
+        </w:rPr>
+        <w:t>true</w:t>
+      </w:r>
+      <w:proofErr w:type="spellEnd"/>
+      <w:r>
+        <w:rPr>
+          <w:sz w:val="28"/>
+          <w:szCs w:val="28"/>
+        </w:rPr>
+        <w:t xml:space="preserve">, vai evitar que o método trave o banco de dados. Evita o </w:t>
+      </w:r>
+      <w:proofErr w:type="spellStart"/>
+      <w:r>
+        <w:rPr>
+          <w:sz w:val="28"/>
+          <w:szCs w:val="28"/>
+        </w:rPr>
+        <w:t>Lock</w:t>
+      </w:r>
+      <w:proofErr w:type="spellEnd"/>
+      <w:r>
+        <w:rPr>
+          <w:sz w:val="28"/>
+          <w:szCs w:val="28"/>
+        </w:rPr>
+        <w:t>! Degrada a performance, toda operação de leitura sempre colocar!</w:t>
       </w:r>
     </w:p>
     <w:p>
@@ -3771,7 +4428,25 @@
           <w:sz w:val="20"/>
           <w:szCs w:val="20"/>
         </w:rPr>
-        <w:t>(readOnly = true)</w:t>
+        <w:t xml:space="preserve">(readOnly = </w:t>
+      </w:r>
+      <w:proofErr w:type="spellStart"/>
+      <w:r>
+        <w:rPr>
+          <w:rFonts w:ascii="Consolas" w:hAnsi="Consolas" w:cs="Consolas"/>
+          <w:sz w:val="20"/>
+          <w:szCs w:val="20"/>
+        </w:rPr>
+        <w:t>true</w:t>
+      </w:r>
+      <w:proofErr w:type="spellEnd"/>
+      <w:r>
+        <w:rPr>
+          <w:rFonts w:ascii="Consolas" w:hAnsi="Consolas" w:cs="Consolas"/>
+          <w:sz w:val="20"/>
+          <w:szCs w:val="20"/>
+        </w:rPr>
+        <w:t>)</w:t>
       </w:r>
     </w:p>
     <w:p>
@@ -3794,7 +4469,78 @@
           <w:szCs w:val="20"/>
         </w:rPr>
         <w:tab/>
-        <w:t>public List&lt;Category&gt; findAll() {</w:t>
+      </w:r>
+      <w:proofErr w:type="spellStart"/>
+      <w:r>
+        <w:rPr>
+          <w:rFonts w:ascii="Consolas" w:hAnsi="Consolas" w:cs="Consolas"/>
+          <w:sz w:val="20"/>
+          <w:szCs w:val="20"/>
+        </w:rPr>
+        <w:t>public</w:t>
+      </w:r>
+      <w:proofErr w:type="spellEnd"/>
+      <w:r>
+        <w:rPr>
+          <w:rFonts w:ascii="Consolas" w:hAnsi="Consolas" w:cs="Consolas"/>
+          <w:sz w:val="20"/>
+          <w:szCs w:val="20"/>
+        </w:rPr>
+        <w:t xml:space="preserve"> </w:t>
+      </w:r>
+      <w:proofErr w:type="spellStart"/>
+      <w:r>
+        <w:rPr>
+          <w:rFonts w:ascii="Consolas" w:hAnsi="Consolas" w:cs="Consolas"/>
+          <w:sz w:val="20"/>
+          <w:szCs w:val="20"/>
+        </w:rPr>
+        <w:t>List</w:t>
+      </w:r>
+      <w:proofErr w:type="spellEnd"/>
+      <w:r>
+        <w:rPr>
+          <w:rFonts w:ascii="Consolas" w:hAnsi="Consolas" w:cs="Consolas"/>
+          <w:sz w:val="20"/>
+          <w:szCs w:val="20"/>
+        </w:rPr>
+        <w:t>&lt;</w:t>
+      </w:r>
+      <w:proofErr w:type="spellStart"/>
+      <w:r>
+        <w:rPr>
+          <w:rFonts w:ascii="Consolas" w:hAnsi="Consolas" w:cs="Consolas"/>
+          <w:sz w:val="20"/>
+          <w:szCs w:val="20"/>
+        </w:rPr>
+        <w:t>Category</w:t>
+      </w:r>
+      <w:proofErr w:type="spellEnd"/>
+      <w:r>
+        <w:rPr>
+          <w:rFonts w:ascii="Consolas" w:hAnsi="Consolas" w:cs="Consolas"/>
+          <w:sz w:val="20"/>
+          <w:szCs w:val="20"/>
+        </w:rPr>
+        <w:t xml:space="preserve">&gt; </w:t>
+      </w:r>
+      <w:proofErr w:type="spellStart"/>
+      <w:r>
+        <w:rPr>
+          <w:rFonts w:ascii="Consolas" w:hAnsi="Consolas" w:cs="Consolas"/>
+          <w:sz w:val="20"/>
+          <w:szCs w:val="20"/>
+        </w:rPr>
+        <w:t>findAll</w:t>
+      </w:r>
+      <w:proofErr w:type="spellEnd"/>
+      <w:r>
+        <w:rPr>
+          <w:rFonts w:ascii="Consolas" w:hAnsi="Consolas" w:cs="Consolas"/>
+          <w:sz w:val="20"/>
+          <w:szCs w:val="20"/>
+        </w:rPr>
+        <w:t>() {</w:t>
       </w:r>
     </w:p>
     <w:p>
@@ -3825,7 +4571,42 @@
           <w:szCs w:val="20"/>
         </w:rPr>
         <w:tab/>
-        <w:t>return repository.findAll();</w:t>
+      </w:r>
+      <w:proofErr w:type="spellStart"/>
+      <w:r>
+        <w:rPr>
+          <w:rFonts w:ascii="Consolas" w:hAnsi="Consolas" w:cs="Consolas"/>
+          <w:sz w:val="20"/>
+          <w:szCs w:val="20"/>
+        </w:rPr>
+        <w:t>return</w:t>
+      </w:r>
+      <w:proofErr w:type="spellEnd"/>
+      <w:r>
+        <w:rPr>
+          <w:rFonts w:ascii="Consolas" w:hAnsi="Consolas" w:cs="Consolas"/>
+          <w:sz w:val="20"/>
+          <w:szCs w:val="20"/>
+        </w:rPr>
+        <w:t xml:space="preserve"> </w:t>
+      </w:r>
+      <w:proofErr w:type="spellStart"/>
+      <w:r>
+        <w:rPr>
+          <w:rFonts w:ascii="Consolas" w:hAnsi="Consolas" w:cs="Consolas"/>
+          <w:sz w:val="20"/>
+          <w:szCs w:val="20"/>
+        </w:rPr>
+        <w:t>repository.findAll</w:t>
+      </w:r>
+      <w:proofErr w:type="spellEnd"/>
+      <w:r>
+        <w:rPr>
+          <w:rFonts w:ascii="Consolas" w:hAnsi="Consolas" w:cs="Consolas"/>
+          <w:sz w:val="20"/>
+          <w:szCs w:val="20"/>
+        </w:rPr>
+        <w:t>();</w:t>
       </w:r>
     </w:p>
     <w:p>
@@ -3958,7 +4739,23 @@
           <w:sz w:val="28"/>
           <w:szCs w:val="28"/>
         </w:rPr>
-        <w:t xml:space="preserve">, é um banco de dados sql que roda </w:t>
+        <w:t xml:space="preserve">, é um banco de dados </w:t>
+      </w:r>
+      <w:proofErr w:type="spellStart"/>
+      <w:r>
+        <w:rPr>
+          <w:sz w:val="28"/>
+          <w:szCs w:val="28"/>
+        </w:rPr>
+        <w:t>sql</w:t>
+      </w:r>
+      <w:proofErr w:type="spellEnd"/>
+      <w:r>
+        <w:rPr>
+          <w:sz w:val="28"/>
+          <w:szCs w:val="28"/>
+        </w:rPr>
+        <w:t xml:space="preserve"> que roda </w:t>
       </w:r>
       <w:r>
         <w:rPr>
@@ -3976,6 +4773,7 @@
         </w:rPr>
         <w:t xml:space="preserve">, é utilizado para testes no </w:t>
       </w:r>
+      <w:proofErr w:type="spellStart"/>
       <w:r>
         <w:rPr>
           <w:b/>
@@ -3985,6 +4783,7 @@
         </w:rPr>
         <w:t>spring</w:t>
       </w:r>
+      <w:proofErr w:type="spellEnd"/>
       <w:r>
         <w:rPr>
           <w:sz w:val="28"/>
@@ -4001,12 +4800,21 @@
           <w:szCs w:val="28"/>
         </w:rPr>
       </w:pPr>
-      <w:r>
-        <w:rPr>
-          <w:sz w:val="28"/>
-          <w:szCs w:val="28"/>
-        </w:rPr>
-        <w:t xml:space="preserve">Deve-ser acrescentar a </w:t>
+      <w:proofErr w:type="spellStart"/>
+      <w:r>
+        <w:rPr>
+          <w:sz w:val="28"/>
+          <w:szCs w:val="28"/>
+        </w:rPr>
+        <w:t>Deve-ser</w:t>
+      </w:r>
+      <w:proofErr w:type="spellEnd"/>
+      <w:r>
+        <w:rPr>
+          <w:sz w:val="28"/>
+          <w:szCs w:val="28"/>
+        </w:rPr>
+        <w:t xml:space="preserve"> acrescentar a </w:t>
       </w:r>
       <w:r>
         <w:rPr>
@@ -4075,6 +4883,7 @@
         </w:rPr>
         <w:t>&lt;</w:t>
       </w:r>
+      <w:proofErr w:type="spellStart"/>
       <w:r>
         <w:rPr>
           <w:rFonts w:ascii="Consolas" w:hAnsi="Consolas" w:cs="Consolas"/>
@@ -4085,6 +4894,7 @@
         </w:rPr>
         <w:t>dependency</w:t>
       </w:r>
+      <w:proofErr w:type="spellEnd"/>
       <w:r>
         <w:rPr>
           <w:rFonts w:ascii="Consolas" w:hAnsi="Consolas" w:cs="Consolas"/>
@@ -4116,6 +4926,7 @@
         </w:rPr>
         <w:t>&lt;</w:t>
       </w:r>
+      <w:proofErr w:type="spellStart"/>
       <w:r>
         <w:rPr>
           <w:rFonts w:ascii="Consolas" w:hAnsi="Consolas" w:cs="Consolas"/>
@@ -4126,6 +4937,7 @@
         </w:rPr>
         <w:t>groupId</w:t>
       </w:r>
+      <w:proofErr w:type="spellEnd"/>
       <w:r>
         <w:rPr>
           <w:rFonts w:ascii="Consolas" w:hAnsi="Consolas" w:cs="Consolas"/>
@@ -4134,6 +4946,7 @@
         </w:rPr>
         <w:t>&gt;com.h2database&lt;/</w:t>
       </w:r>
+      <w:proofErr w:type="spellStart"/>
       <w:r>
         <w:rPr>
           <w:rFonts w:ascii="Consolas" w:hAnsi="Consolas" w:cs="Consolas"/>
@@ -4144,6 +4957,7 @@
         </w:rPr>
         <w:t>groupId</w:t>
       </w:r>
+      <w:proofErr w:type="spellEnd"/>
       <w:r>
         <w:rPr>
           <w:rFonts w:ascii="Consolas" w:hAnsi="Consolas" w:cs="Consolas"/>
@@ -4175,6 +4989,7 @@
         </w:rPr>
         <w:t>&lt;</w:t>
       </w:r>
+      <w:proofErr w:type="spellStart"/>
       <w:r>
         <w:rPr>
           <w:rFonts w:ascii="Consolas" w:hAnsi="Consolas" w:cs="Consolas"/>
@@ -4185,6 +5000,7 @@
         </w:rPr>
         <w:t>artifactId</w:t>
       </w:r>
+      <w:proofErr w:type="spellEnd"/>
       <w:r>
         <w:rPr>
           <w:rFonts w:ascii="Consolas" w:hAnsi="Consolas" w:cs="Consolas"/>
@@ -4193,6 +5009,7 @@
         </w:rPr>
         <w:t>&gt;h2&lt;/</w:t>
       </w:r>
+      <w:proofErr w:type="spellStart"/>
       <w:r>
         <w:rPr>
           <w:rFonts w:ascii="Consolas" w:hAnsi="Consolas" w:cs="Consolas"/>
@@ -4203,6 +5020,7 @@
         </w:rPr>
         <w:t>artifactId</w:t>
       </w:r>
+      <w:proofErr w:type="spellEnd"/>
       <w:r>
         <w:rPr>
           <w:rFonts w:ascii="Consolas" w:hAnsi="Consolas" w:cs="Consolas"/>
@@ -4234,6 +5052,7 @@
         </w:rPr>
         <w:t>&lt;</w:t>
       </w:r>
+      <w:proofErr w:type="spellStart"/>
       <w:r>
         <w:rPr>
           <w:rFonts w:ascii="Consolas" w:hAnsi="Consolas" w:cs="Consolas"/>
@@ -4244,14 +5063,34 @@
         </w:rPr>
         <w:t>scope</w:t>
       </w:r>
-      <w:r>
-        <w:rPr>
-          <w:rFonts w:ascii="Consolas" w:hAnsi="Consolas" w:cs="Consolas"/>
-          <w:sz w:val="20"/>
-          <w:szCs w:val="20"/>
-        </w:rPr>
-        <w:t>&gt;runtime&lt;/</w:t>
-      </w:r>
+      <w:proofErr w:type="spellEnd"/>
+      <w:r>
+        <w:rPr>
+          <w:rFonts w:ascii="Consolas" w:hAnsi="Consolas" w:cs="Consolas"/>
+          <w:sz w:val="20"/>
+          <w:szCs w:val="20"/>
+        </w:rPr>
+        <w:t>&gt;</w:t>
+      </w:r>
+      <w:proofErr w:type="spellStart"/>
+      <w:r>
+        <w:rPr>
+          <w:rFonts w:ascii="Consolas" w:hAnsi="Consolas" w:cs="Consolas"/>
+          <w:sz w:val="20"/>
+          <w:szCs w:val="20"/>
+        </w:rPr>
+        <w:t>runtime</w:t>
+      </w:r>
+      <w:proofErr w:type="spellEnd"/>
+      <w:r>
+        <w:rPr>
+          <w:rFonts w:ascii="Consolas" w:hAnsi="Consolas" w:cs="Consolas"/>
+          <w:sz w:val="20"/>
+          <w:szCs w:val="20"/>
+        </w:rPr>
+        <w:t>&lt;/</w:t>
+      </w:r>
+      <w:proofErr w:type="spellStart"/>
       <w:r>
         <w:rPr>
           <w:rFonts w:ascii="Consolas" w:hAnsi="Consolas" w:cs="Consolas"/>
@@ -4262,6 +5101,7 @@
         </w:rPr>
         <w:t>scope</w:t>
       </w:r>
+      <w:proofErr w:type="spellEnd"/>
       <w:r>
         <w:rPr>
           <w:rFonts w:ascii="Consolas" w:hAnsi="Consolas" w:cs="Consolas"/>
@@ -4289,6 +5129,7 @@
         </w:rPr>
         <w:t>&lt;/</w:t>
       </w:r>
+      <w:proofErr w:type="spellStart"/>
       <w:r>
         <w:rPr>
           <w:rFonts w:ascii="Consolas" w:hAnsi="Consolas" w:cs="Consolas"/>
@@ -4299,6 +5140,7 @@
         </w:rPr>
         <w:t>dependency</w:t>
       </w:r>
+      <w:proofErr w:type="spellEnd"/>
       <w:r>
         <w:rPr>
           <w:rFonts w:ascii="Consolas" w:hAnsi="Consolas" w:cs="Consolas"/>
@@ -4334,15 +5176,57 @@
         </w:rPr>
         <w:t xml:space="preserve">Importante, deve-se acrescentar um arquivo de configuração, a pasta </w:t>
       </w:r>
-      <w:r>
-        <w:rPr>
-          <w:b/>
-          <w:bCs/>
-          <w:sz w:val="28"/>
-          <w:szCs w:val="28"/>
-        </w:rPr>
-        <w:t>src/main/resources</w:t>
-      </w:r>
+      <w:proofErr w:type="spellStart"/>
+      <w:r>
+        <w:rPr>
+          <w:b/>
+          <w:bCs/>
+          <w:sz w:val="28"/>
+          <w:szCs w:val="28"/>
+        </w:rPr>
+        <w:t>src</w:t>
+      </w:r>
+      <w:proofErr w:type="spellEnd"/>
+      <w:r>
+        <w:rPr>
+          <w:b/>
+          <w:bCs/>
+          <w:sz w:val="28"/>
+          <w:szCs w:val="28"/>
+        </w:rPr>
+        <w:t>/</w:t>
+      </w:r>
+      <w:proofErr w:type="spellStart"/>
+      <w:r>
+        <w:rPr>
+          <w:b/>
+          <w:bCs/>
+          <w:sz w:val="28"/>
+          <w:szCs w:val="28"/>
+        </w:rPr>
+        <w:t>main</w:t>
+      </w:r>
+      <w:proofErr w:type="spellEnd"/>
+      <w:r>
+        <w:rPr>
+          <w:b/>
+          <w:bCs/>
+          <w:sz w:val="28"/>
+          <w:szCs w:val="28"/>
+        </w:rPr>
+        <w:t>/</w:t>
+      </w:r>
+      <w:proofErr w:type="spellStart"/>
+      <w:r>
+        <w:rPr>
+          <w:b/>
+          <w:bCs/>
+          <w:sz w:val="28"/>
+          <w:szCs w:val="28"/>
+        </w:rPr>
+        <w:t>resources</w:t>
+      </w:r>
+      <w:proofErr w:type="spellEnd"/>
     </w:p>
     <w:p>
       <w:pPr>
@@ -4354,6 +5238,7 @@
           <w:u w:val="single"/>
         </w:rPr>
       </w:pPr>
+      <w:proofErr w:type="spellStart"/>
       <w:r>
         <w:rPr>
           <w:i/>
@@ -4364,6 +5249,7 @@
         </w:rPr>
         <w:t>Application.properties</w:t>
       </w:r>
+      <w:proofErr w:type="spellEnd"/>
     </w:p>
     <w:p>
       <w:pPr>
@@ -4377,14 +5263,34 @@
           <w:szCs w:val="20"/>
         </w:rPr>
       </w:pPr>
-      <w:r>
-        <w:rPr>
-          <w:rFonts w:ascii="Consolas" w:hAnsi="Consolas" w:cs="Consolas"/>
-          <w:sz w:val="20"/>
-          <w:szCs w:val="20"/>
-        </w:rPr>
-        <w:t>spring.profiles.active=test</w:t>
-      </w:r>
+      <w:proofErr w:type="spellStart"/>
+      <w:r>
+        <w:rPr>
+          <w:rFonts w:ascii="Consolas" w:hAnsi="Consolas" w:cs="Consolas"/>
+          <w:sz w:val="20"/>
+          <w:szCs w:val="20"/>
+        </w:rPr>
+        <w:t>spring.profiles.active</w:t>
+      </w:r>
+      <w:proofErr w:type="spellEnd"/>
+      <w:r>
+        <w:rPr>
+          <w:rFonts w:ascii="Consolas" w:hAnsi="Consolas" w:cs="Consolas"/>
+          <w:sz w:val="20"/>
+          <w:szCs w:val="20"/>
+        </w:rPr>
+        <w:t>=</w:t>
+      </w:r>
+      <w:proofErr w:type="spellStart"/>
+      <w:r>
+        <w:rPr>
+          <w:rFonts w:ascii="Consolas" w:hAnsi="Consolas" w:cs="Consolas"/>
+          <w:sz w:val="20"/>
+          <w:szCs w:val="20"/>
+        </w:rPr>
+        <w:t>test</w:t>
+      </w:r>
+      <w:proofErr w:type="spellEnd"/>
     </w:p>
     <w:p>
       <w:pPr>
@@ -4398,13 +5304,41 @@
           <w:szCs w:val="20"/>
         </w:rPr>
       </w:pPr>
-      <w:r>
-        <w:rPr>
-          <w:rFonts w:ascii="Consolas" w:hAnsi="Consolas" w:cs="Consolas"/>
-          <w:sz w:val="20"/>
-          <w:szCs w:val="20"/>
-        </w:rPr>
-        <w:t>spring.jpa.open-in-view=false</w:t>
+      <w:proofErr w:type="spellStart"/>
+      <w:r>
+        <w:rPr>
+          <w:rFonts w:ascii="Consolas" w:hAnsi="Consolas" w:cs="Consolas"/>
+          <w:sz w:val="20"/>
+          <w:szCs w:val="20"/>
+        </w:rPr>
+        <w:t>spring.jpa.open</w:t>
+      </w:r>
+      <w:proofErr w:type="spellEnd"/>
+      <w:r>
+        <w:rPr>
+          <w:rFonts w:ascii="Consolas" w:hAnsi="Consolas" w:cs="Consolas"/>
+          <w:sz w:val="20"/>
+          <w:szCs w:val="20"/>
+        </w:rPr>
+        <w:t>-</w:t>
+      </w:r>
+      <w:proofErr w:type="spellStart"/>
+      <w:r>
+        <w:rPr>
+          <w:rFonts w:ascii="Consolas" w:hAnsi="Consolas" w:cs="Consolas"/>
+          <w:sz w:val="20"/>
+          <w:szCs w:val="20"/>
+        </w:rPr>
+        <w:t>in-view</w:t>
+      </w:r>
+      <w:proofErr w:type="spellEnd"/>
+      <w:r>
+        <w:rPr>
+          <w:rFonts w:ascii="Consolas" w:hAnsi="Consolas" w:cs="Consolas"/>
+          <w:sz w:val="20"/>
+          <w:szCs w:val="20"/>
+        </w:rPr>
+        <w:t>=false</w:t>
       </w:r>
       <w:r>
         <w:rPr>
@@ -4444,7 +5378,23 @@
           <w:sz w:val="28"/>
           <w:szCs w:val="28"/>
         </w:rPr>
-        <w:t>(esta configuração irá encerrar todas as transações referentes a banco de dados, antes que chegue no controlador rest)</w:t>
+        <w:t xml:space="preserve">(esta configuração irá encerrar todas as transações referentes a banco de dados, antes que chegue no controlador </w:t>
+      </w:r>
+      <w:proofErr w:type="spellStart"/>
+      <w:r>
+        <w:rPr>
+          <w:sz w:val="28"/>
+          <w:szCs w:val="28"/>
+        </w:rPr>
+        <w:t>rest</w:t>
+      </w:r>
+      <w:proofErr w:type="spellEnd"/>
+      <w:r>
+        <w:rPr>
+          <w:sz w:val="28"/>
+          <w:szCs w:val="28"/>
+        </w:rPr>
+        <w:t>)</w:t>
       </w:r>
     </w:p>
     <w:p>
@@ -4468,6 +5418,7 @@
           <w:u w:val="single"/>
         </w:rPr>
       </w:pPr>
+      <w:proofErr w:type="spellStart"/>
       <w:r>
         <w:rPr>
           <w:i/>
@@ -4498,6 +5449,7 @@
         </w:rPr>
         <w:t>.properties</w:t>
       </w:r>
+      <w:proofErr w:type="spellEnd"/>
     </w:p>
     <w:p>
       <w:pPr>
@@ -4532,14 +5484,25 @@
           <w:szCs w:val="20"/>
         </w:rPr>
       </w:pPr>
-      <w:r>
-        <w:rPr>
-          <w:rFonts w:ascii="Consolas" w:hAnsi="Consolas" w:cs="Consolas"/>
-          <w:sz w:val="20"/>
-          <w:szCs w:val="20"/>
-        </w:rPr>
-        <w:t>spring.datasource.username=</w:t>
-      </w:r>
+      <w:proofErr w:type="spellStart"/>
+      <w:r>
+        <w:rPr>
+          <w:rFonts w:ascii="Consolas" w:hAnsi="Consolas" w:cs="Consolas"/>
+          <w:sz w:val="20"/>
+          <w:szCs w:val="20"/>
+        </w:rPr>
+        <w:t>spring.datasource.username</w:t>
+      </w:r>
+      <w:proofErr w:type="spellEnd"/>
+      <w:r>
+        <w:rPr>
+          <w:rFonts w:ascii="Consolas" w:hAnsi="Consolas" w:cs="Consolas"/>
+          <w:sz w:val="20"/>
+          <w:szCs w:val="20"/>
+        </w:rPr>
+        <w:t>=</w:t>
+      </w:r>
+      <w:proofErr w:type="spellStart"/>
       <w:r>
         <w:rPr>
           <w:rFonts w:ascii="Consolas" w:hAnsi="Consolas" w:cs="Consolas"/>
@@ -4549,6 +5512,7 @@
         </w:rPr>
         <w:t>sa</w:t>
       </w:r>
+      <w:proofErr w:type="spellEnd"/>
     </w:p>
     <w:p>
       <w:pPr>
@@ -4562,13 +5526,23 @@
           <w:szCs w:val="20"/>
         </w:rPr>
       </w:pPr>
-      <w:r>
-        <w:rPr>
-          <w:rFonts w:ascii="Consolas" w:hAnsi="Consolas" w:cs="Consolas"/>
-          <w:sz w:val="20"/>
-          <w:szCs w:val="20"/>
-        </w:rPr>
-        <w:t>spring.datasource.password=</w:t>
+      <w:proofErr w:type="spellStart"/>
+      <w:r>
+        <w:rPr>
+          <w:rFonts w:ascii="Consolas" w:hAnsi="Consolas" w:cs="Consolas"/>
+          <w:sz w:val="20"/>
+          <w:szCs w:val="20"/>
+        </w:rPr>
+        <w:t>spring.datasource.password</w:t>
+      </w:r>
+      <w:proofErr w:type="spellEnd"/>
+      <w:r>
+        <w:rPr>
+          <w:rFonts w:ascii="Consolas" w:hAnsi="Consolas" w:cs="Consolas"/>
+          <w:sz w:val="20"/>
+          <w:szCs w:val="20"/>
+        </w:rPr>
+        <w:t>=</w:t>
       </w:r>
     </w:p>
     <w:p>
@@ -4602,8 +5576,18 @@
           <w:sz w:val="20"/>
           <w:szCs w:val="20"/>
         </w:rPr>
-        <w:t>spring.h2.console.enabled=true</w:t>
-      </w:r>
+        <w:t>spring.h2.console.enabled=</w:t>
+      </w:r>
+      <w:proofErr w:type="spellStart"/>
+      <w:r>
+        <w:rPr>
+          <w:rFonts w:ascii="Consolas" w:hAnsi="Consolas" w:cs="Consolas"/>
+          <w:sz w:val="20"/>
+          <w:szCs w:val="20"/>
+        </w:rPr>
+        <w:t>true</w:t>
+      </w:r>
+      <w:proofErr w:type="spellEnd"/>
     </w:p>
     <w:p>
       <w:pPr>
@@ -4732,6 +5716,7 @@
         </w:rPr>
         <w:t xml:space="preserve">Cria-se um </w:t>
       </w:r>
+      <w:proofErr w:type="spellStart"/>
       <w:r>
         <w:rPr>
           <w:b/>
@@ -4741,12 +5726,61 @@
         </w:rPr>
         <w:t>arquivo.sql</w:t>
       </w:r>
-      <w:r>
-        <w:rPr>
-          <w:sz w:val="28"/>
-          <w:szCs w:val="28"/>
-        </w:rPr>
-        <w:t xml:space="preserve"> na pasta scr/main/resources.</w:t>
+      <w:proofErr w:type="spellEnd"/>
+      <w:r>
+        <w:rPr>
+          <w:sz w:val="28"/>
+          <w:szCs w:val="28"/>
+        </w:rPr>
+        <w:t xml:space="preserve"> na pasta </w:t>
+      </w:r>
+      <w:proofErr w:type="spellStart"/>
+      <w:r>
+        <w:rPr>
+          <w:sz w:val="28"/>
+          <w:szCs w:val="28"/>
+        </w:rPr>
+        <w:t>scr</w:t>
+      </w:r>
+      <w:proofErr w:type="spellEnd"/>
+      <w:r>
+        <w:rPr>
+          <w:sz w:val="28"/>
+          <w:szCs w:val="28"/>
+        </w:rPr>
+        <w:t>/</w:t>
+      </w:r>
+      <w:proofErr w:type="spellStart"/>
+      <w:r>
+        <w:rPr>
+          <w:sz w:val="28"/>
+          <w:szCs w:val="28"/>
+        </w:rPr>
+        <w:t>main</w:t>
+      </w:r>
+      <w:proofErr w:type="spellEnd"/>
+      <w:r>
+        <w:rPr>
+          <w:sz w:val="28"/>
+          <w:szCs w:val="28"/>
+        </w:rPr>
+        <w:t>/</w:t>
+      </w:r>
+      <w:proofErr w:type="spellStart"/>
+      <w:r>
+        <w:rPr>
+          <w:sz w:val="28"/>
+          <w:szCs w:val="28"/>
+        </w:rPr>
+        <w:t>resources</w:t>
+      </w:r>
+      <w:proofErr w:type="spellEnd"/>
+      <w:r>
+        <w:rPr>
+          <w:sz w:val="28"/>
+          <w:szCs w:val="28"/>
+        </w:rPr>
+        <w:t>.</w:t>
       </w:r>
     </w:p>
     <w:p>
@@ -4762,7 +5796,39 @@
           <w:sz w:val="28"/>
           <w:szCs w:val="28"/>
         </w:rPr>
-        <w:t>Insere as informações em sql no banco de dados, toda vez que a aplicação for startada, será feito a inserção dos dados.</w:t>
+        <w:t xml:space="preserve">Insere as informações em </w:t>
+      </w:r>
+      <w:proofErr w:type="spellStart"/>
+      <w:r>
+        <w:rPr>
+          <w:sz w:val="28"/>
+          <w:szCs w:val="28"/>
+        </w:rPr>
+        <w:t>sql</w:t>
+      </w:r>
+      <w:proofErr w:type="spellEnd"/>
+      <w:r>
+        <w:rPr>
+          <w:sz w:val="28"/>
+          <w:szCs w:val="28"/>
+        </w:rPr>
+        <w:t xml:space="preserve"> no banco de dados, toda vez que a aplicação for </w:t>
+      </w:r>
+      <w:proofErr w:type="spellStart"/>
+      <w:r>
+        <w:rPr>
+          <w:sz w:val="28"/>
+          <w:szCs w:val="28"/>
+        </w:rPr>
+        <w:t>startada</w:t>
+      </w:r>
+      <w:proofErr w:type="spellEnd"/>
+      <w:r>
+        <w:rPr>
+          <w:sz w:val="28"/>
+          <w:szCs w:val="28"/>
+        </w:rPr>
+        <w:t>, será feito a inserção dos dados.</w:t>
       </w:r>
     </w:p>
     <w:p>
@@ -4784,7 +5850,43 @@
           <w:sz w:val="20"/>
           <w:szCs w:val="20"/>
         </w:rPr>
-        <w:t>INSERT INTO tb_category (name) VALUES ('Books');</w:t>
+        <w:t xml:space="preserve">INSERT INTO </w:t>
+      </w:r>
+      <w:proofErr w:type="spellStart"/>
+      <w:r>
+        <w:rPr>
+          <w:rFonts w:ascii="Consolas" w:hAnsi="Consolas" w:cs="Consolas"/>
+          <w:sz w:val="20"/>
+          <w:szCs w:val="20"/>
+        </w:rPr>
+        <w:t>tb_category</w:t>
+      </w:r>
+      <w:proofErr w:type="spellEnd"/>
+      <w:r>
+        <w:rPr>
+          <w:rFonts w:ascii="Consolas" w:hAnsi="Consolas" w:cs="Consolas"/>
+          <w:sz w:val="20"/>
+          <w:szCs w:val="20"/>
+        </w:rPr>
+        <w:t xml:space="preserve"> (</w:t>
+      </w:r>
+      <w:proofErr w:type="spellStart"/>
+      <w:r>
+        <w:rPr>
+          <w:rFonts w:ascii="Consolas" w:hAnsi="Consolas" w:cs="Consolas"/>
+          <w:sz w:val="20"/>
+          <w:szCs w:val="20"/>
+        </w:rPr>
+        <w:t>name</w:t>
+      </w:r>
+      <w:proofErr w:type="spellEnd"/>
+      <w:r>
+        <w:rPr>
+          <w:rFonts w:ascii="Consolas" w:hAnsi="Consolas" w:cs="Consolas"/>
+          <w:sz w:val="20"/>
+          <w:szCs w:val="20"/>
+        </w:rPr>
+        <w:t>) VALUES ('Books');</w:t>
       </w:r>
     </w:p>
     <w:p>
@@ -4806,7 +5908,61 @@
           <w:sz w:val="20"/>
           <w:szCs w:val="20"/>
         </w:rPr>
-        <w:t>INSERT INTO tb_category (name) VALUES ('Electronics');</w:t>
+        <w:t xml:space="preserve">INSERT INTO </w:t>
+      </w:r>
+      <w:proofErr w:type="spellStart"/>
+      <w:r>
+        <w:rPr>
+          <w:rFonts w:ascii="Consolas" w:hAnsi="Consolas" w:cs="Consolas"/>
+          <w:sz w:val="20"/>
+          <w:szCs w:val="20"/>
+        </w:rPr>
+        <w:t>tb_category</w:t>
+      </w:r>
+      <w:proofErr w:type="spellEnd"/>
+      <w:r>
+        <w:rPr>
+          <w:rFonts w:ascii="Consolas" w:hAnsi="Consolas" w:cs="Consolas"/>
+          <w:sz w:val="20"/>
+          <w:szCs w:val="20"/>
+        </w:rPr>
+        <w:t xml:space="preserve"> (</w:t>
+      </w:r>
+      <w:proofErr w:type="spellStart"/>
+      <w:r>
+        <w:rPr>
+          <w:rFonts w:ascii="Consolas" w:hAnsi="Consolas" w:cs="Consolas"/>
+          <w:sz w:val="20"/>
+          <w:szCs w:val="20"/>
+        </w:rPr>
+        <w:t>name</w:t>
+      </w:r>
+      <w:proofErr w:type="spellEnd"/>
+      <w:r>
+        <w:rPr>
+          <w:rFonts w:ascii="Consolas" w:hAnsi="Consolas" w:cs="Consolas"/>
+          <w:sz w:val="20"/>
+          <w:szCs w:val="20"/>
+        </w:rPr>
+        <w:t>) VALUES ('</w:t>
+      </w:r>
+      <w:proofErr w:type="spellStart"/>
+      <w:r>
+        <w:rPr>
+          <w:rFonts w:ascii="Consolas" w:hAnsi="Consolas" w:cs="Consolas"/>
+          <w:sz w:val="20"/>
+          <w:szCs w:val="20"/>
+        </w:rPr>
+        <w:t>Electronics</w:t>
+      </w:r>
+      <w:proofErr w:type="spellEnd"/>
+      <w:r>
+        <w:rPr>
+          <w:rFonts w:ascii="Consolas" w:hAnsi="Consolas" w:cs="Consolas"/>
+          <w:sz w:val="20"/>
+          <w:szCs w:val="20"/>
+        </w:rPr>
+        <w:t>');</w:t>
       </w:r>
     </w:p>
     <w:p>
@@ -4825,7 +5981,43 @@
           <w:sz w:val="20"/>
           <w:szCs w:val="20"/>
         </w:rPr>
-        <w:t>INSERT INTO tb_category (name) VALUES ('Computer');</w:t>
+        <w:t xml:space="preserve">INSERT INTO </w:t>
+      </w:r>
+      <w:proofErr w:type="spellStart"/>
+      <w:r>
+        <w:rPr>
+          <w:rFonts w:ascii="Consolas" w:hAnsi="Consolas" w:cs="Consolas"/>
+          <w:sz w:val="20"/>
+          <w:szCs w:val="20"/>
+        </w:rPr>
+        <w:t>tb_category</w:t>
+      </w:r>
+      <w:proofErr w:type="spellEnd"/>
+      <w:r>
+        <w:rPr>
+          <w:rFonts w:ascii="Consolas" w:hAnsi="Consolas" w:cs="Consolas"/>
+          <w:sz w:val="20"/>
+          <w:szCs w:val="20"/>
+        </w:rPr>
+        <w:t xml:space="preserve"> (</w:t>
+      </w:r>
+      <w:proofErr w:type="spellStart"/>
+      <w:r>
+        <w:rPr>
+          <w:rFonts w:ascii="Consolas" w:hAnsi="Consolas" w:cs="Consolas"/>
+          <w:sz w:val="20"/>
+          <w:szCs w:val="20"/>
+        </w:rPr>
+        <w:t>name</w:t>
+      </w:r>
+      <w:proofErr w:type="spellEnd"/>
+      <w:r>
+        <w:rPr>
+          <w:rFonts w:ascii="Consolas" w:hAnsi="Consolas" w:cs="Consolas"/>
+          <w:sz w:val="20"/>
+          <w:szCs w:val="20"/>
+        </w:rPr>
+        <w:t>) VALUES ('Computer');</w:t>
       </w:r>
     </w:p>
     <w:p>
@@ -4841,8 +6033,17 @@
           <w:sz w:val="28"/>
           <w:szCs w:val="28"/>
         </w:rPr>
-        <w:t>toda vez que a aplicação for startada</w:t>
-      </w:r>
+        <w:t xml:space="preserve">toda vez que a aplicação for </w:t>
+      </w:r>
+      <w:proofErr w:type="spellStart"/>
+      <w:r>
+        <w:rPr>
+          <w:sz w:val="28"/>
+          <w:szCs w:val="28"/>
+        </w:rPr>
+        <w:t>startada</w:t>
+      </w:r>
+      <w:proofErr w:type="spellEnd"/>
     </w:p>
     <w:p>
       <w:pPr>
@@ -4898,8 +6099,33 @@
           <w:sz w:val="28"/>
           <w:szCs w:val="28"/>
         </w:rPr>
-        <w:t>Data Transfer Object</w:t>
-      </w:r>
+        <w:t xml:space="preserve">Data </w:t>
+      </w:r>
+      <w:proofErr w:type="spellStart"/>
+      <w:r>
+        <w:rPr>
+          <w:sz w:val="28"/>
+          <w:szCs w:val="28"/>
+        </w:rPr>
+        <w:t>Transfer</w:t>
+      </w:r>
+      <w:proofErr w:type="spellEnd"/>
+      <w:r>
+        <w:rPr>
+          <w:sz w:val="28"/>
+          <w:szCs w:val="28"/>
+        </w:rPr>
+        <w:t xml:space="preserve"> </w:t>
+      </w:r>
+      <w:proofErr w:type="spellStart"/>
+      <w:r>
+        <w:rPr>
+          <w:sz w:val="28"/>
+          <w:szCs w:val="28"/>
+        </w:rPr>
+        <w:t>Object</w:t>
+      </w:r>
+      <w:proofErr w:type="spellEnd"/>
     </w:p>
     <w:p>
       <w:pPr>
@@ -4914,7 +6140,23 @@
           <w:sz w:val="28"/>
           <w:szCs w:val="28"/>
         </w:rPr>
-        <w:t xml:space="preserve">O objeto DTO será responsável por transferir os dados da entidade para a camada rest, ele é usado para se adequar ao modelo de </w:t>
+        <w:t xml:space="preserve">O objeto DTO será responsável por transferir os dados da entidade para a camada </w:t>
+      </w:r>
+      <w:proofErr w:type="spellStart"/>
+      <w:r>
+        <w:rPr>
+          <w:sz w:val="28"/>
+          <w:szCs w:val="28"/>
+        </w:rPr>
+        <w:t>rest</w:t>
+      </w:r>
+      <w:proofErr w:type="spellEnd"/>
+      <w:r>
+        <w:rPr>
+          <w:sz w:val="28"/>
+          <w:szCs w:val="28"/>
+        </w:rPr>
+        <w:t xml:space="preserve">, ele é usado para se adequar ao modelo de </w:t>
       </w:r>
       <w:r>
         <w:rPr>
@@ -5078,7 +6320,55 @@
           <w:sz w:val="28"/>
           <w:szCs w:val="28"/>
         </w:rPr>
-        <w:t>A classe DTO, é praticamente idêntica a classe referência da Entitidade (exemplo: classe Category e classe CategoryDTO)</w:t>
+        <w:t xml:space="preserve">A classe DTO, é praticamente idêntica a classe referência da </w:t>
+      </w:r>
+      <w:proofErr w:type="spellStart"/>
+      <w:r>
+        <w:rPr>
+          <w:sz w:val="28"/>
+          <w:szCs w:val="28"/>
+        </w:rPr>
+        <w:t>Entitidade</w:t>
+      </w:r>
+      <w:proofErr w:type="spellEnd"/>
+      <w:r>
+        <w:rPr>
+          <w:sz w:val="28"/>
+          <w:szCs w:val="28"/>
+        </w:rPr>
+        <w:t xml:space="preserve"> (exemplo: classe </w:t>
+      </w:r>
+      <w:proofErr w:type="spellStart"/>
+      <w:r>
+        <w:rPr>
+          <w:sz w:val="28"/>
+          <w:szCs w:val="28"/>
+        </w:rPr>
+        <w:t>Category</w:t>
+      </w:r>
+      <w:proofErr w:type="spellEnd"/>
+      <w:r>
+        <w:rPr>
+          <w:sz w:val="28"/>
+          <w:szCs w:val="28"/>
+        </w:rPr>
+        <w:t xml:space="preserve"> e classe </w:t>
+      </w:r>
+      <w:proofErr w:type="spellStart"/>
+      <w:r>
+        <w:rPr>
+          <w:sz w:val="28"/>
+          <w:szCs w:val="28"/>
+        </w:rPr>
+        <w:t>CategoryDTO</w:t>
+      </w:r>
+      <w:proofErr w:type="spellEnd"/>
+      <w:r>
+        <w:rPr>
+          <w:sz w:val="28"/>
+          <w:szCs w:val="28"/>
+        </w:rPr>
+        <w:t>)</w:t>
       </w:r>
       <w:r>
         <w:rPr>
@@ -5157,7 +6447,78 @@
           <w:szCs w:val="20"/>
         </w:rPr>
         <w:tab/>
-        <w:t>public CategoryDTO(Category entity) {</w:t>
+      </w:r>
+      <w:proofErr w:type="spellStart"/>
+      <w:r>
+        <w:rPr>
+          <w:rFonts w:ascii="Consolas" w:hAnsi="Consolas" w:cs="Consolas"/>
+          <w:sz w:val="20"/>
+          <w:szCs w:val="20"/>
+        </w:rPr>
+        <w:t>public</w:t>
+      </w:r>
+      <w:proofErr w:type="spellEnd"/>
+      <w:r>
+        <w:rPr>
+          <w:rFonts w:ascii="Consolas" w:hAnsi="Consolas" w:cs="Consolas"/>
+          <w:sz w:val="20"/>
+          <w:szCs w:val="20"/>
+        </w:rPr>
+        <w:t xml:space="preserve"> </w:t>
+      </w:r>
+      <w:proofErr w:type="spellStart"/>
+      <w:r>
+        <w:rPr>
+          <w:rFonts w:ascii="Consolas" w:hAnsi="Consolas" w:cs="Consolas"/>
+          <w:sz w:val="20"/>
+          <w:szCs w:val="20"/>
+        </w:rPr>
+        <w:t>CategoryDTO</w:t>
+      </w:r>
+      <w:proofErr w:type="spellEnd"/>
+      <w:r>
+        <w:rPr>
+          <w:rFonts w:ascii="Consolas" w:hAnsi="Consolas" w:cs="Consolas"/>
+          <w:sz w:val="20"/>
+          <w:szCs w:val="20"/>
+        </w:rPr>
+        <w:t>(</w:t>
+      </w:r>
+      <w:proofErr w:type="spellStart"/>
+      <w:r>
+        <w:rPr>
+          <w:rFonts w:ascii="Consolas" w:hAnsi="Consolas" w:cs="Consolas"/>
+          <w:sz w:val="20"/>
+          <w:szCs w:val="20"/>
+        </w:rPr>
+        <w:t>Category</w:t>
+      </w:r>
+      <w:proofErr w:type="spellEnd"/>
+      <w:r>
+        <w:rPr>
+          <w:rFonts w:ascii="Consolas" w:hAnsi="Consolas" w:cs="Consolas"/>
+          <w:sz w:val="20"/>
+          <w:szCs w:val="20"/>
+        </w:rPr>
+        <w:t xml:space="preserve"> </w:t>
+      </w:r>
+      <w:proofErr w:type="spellStart"/>
+      <w:r>
+        <w:rPr>
+          <w:rFonts w:ascii="Consolas" w:hAnsi="Consolas" w:cs="Consolas"/>
+          <w:sz w:val="20"/>
+          <w:szCs w:val="20"/>
+        </w:rPr>
+        <w:t>entity</w:t>
+      </w:r>
+      <w:proofErr w:type="spellEnd"/>
+      <w:r>
+        <w:rPr>
+          <w:rFonts w:ascii="Consolas" w:hAnsi="Consolas" w:cs="Consolas"/>
+          <w:sz w:val="20"/>
+          <w:szCs w:val="20"/>
+        </w:rPr>
+        <w:t>) {</w:t>
       </w:r>
     </w:p>
     <w:p>
@@ -5189,7 +6550,25 @@
           <w:szCs w:val="20"/>
         </w:rPr>
         <w:tab/>
-        <w:t>this.id = entity.getId();</w:t>
+        <w:t xml:space="preserve">this.id = </w:t>
+      </w:r>
+      <w:proofErr w:type="spellStart"/>
+      <w:r>
+        <w:rPr>
+          <w:rFonts w:ascii="Consolas" w:hAnsi="Consolas" w:cs="Consolas"/>
+          <w:sz w:val="20"/>
+          <w:szCs w:val="20"/>
+        </w:rPr>
+        <w:t>entity.getId</w:t>
+      </w:r>
+      <w:proofErr w:type="spellEnd"/>
+      <w:r>
+        <w:rPr>
+          <w:rFonts w:ascii="Consolas" w:hAnsi="Consolas" w:cs="Consolas"/>
+          <w:sz w:val="20"/>
+          <w:szCs w:val="20"/>
+        </w:rPr>
+        <w:t>();</w:t>
       </w:r>
     </w:p>
     <w:p>
@@ -5221,7 +6600,25 @@
           <w:szCs w:val="20"/>
         </w:rPr>
         <w:tab/>
-        <w:t>this.name = entity.getName();</w:t>
+        <w:t xml:space="preserve">this.name = </w:t>
+      </w:r>
+      <w:proofErr w:type="spellStart"/>
+      <w:r>
+        <w:rPr>
+          <w:rFonts w:ascii="Consolas" w:hAnsi="Consolas" w:cs="Consolas"/>
+          <w:sz w:val="20"/>
+          <w:szCs w:val="20"/>
+        </w:rPr>
+        <w:t>entity.getName</w:t>
+      </w:r>
+      <w:proofErr w:type="spellEnd"/>
+      <w:r>
+        <w:rPr>
+          <w:rFonts w:ascii="Consolas" w:hAnsi="Consolas" w:cs="Consolas"/>
+          <w:sz w:val="20"/>
+          <w:szCs w:val="20"/>
+        </w:rPr>
+        <w:t>();</w:t>
       </w:r>
     </w:p>
     <w:p>
@@ -5310,7 +6707,25 @@
           <w:sz w:val="20"/>
           <w:szCs w:val="20"/>
         </w:rPr>
-        <w:t>(readOnly = true)</w:t>
+        <w:t xml:space="preserve">(readOnly = </w:t>
+      </w:r>
+      <w:proofErr w:type="spellStart"/>
+      <w:r>
+        <w:rPr>
+          <w:rFonts w:ascii="Consolas" w:hAnsi="Consolas" w:cs="Consolas"/>
+          <w:sz w:val="20"/>
+          <w:szCs w:val="20"/>
+        </w:rPr>
+        <w:t>true</w:t>
+      </w:r>
+      <w:proofErr w:type="spellEnd"/>
+      <w:r>
+        <w:rPr>
+          <w:rFonts w:ascii="Consolas" w:hAnsi="Consolas" w:cs="Consolas"/>
+          <w:sz w:val="20"/>
+          <w:szCs w:val="20"/>
+        </w:rPr>
+        <w:t>)</w:t>
       </w:r>
     </w:p>
     <w:p>
@@ -5333,7 +6748,78 @@
           <w:szCs w:val="20"/>
         </w:rPr>
         <w:tab/>
-        <w:t>public List&lt;Category&gt; findAll() {</w:t>
+      </w:r>
+      <w:proofErr w:type="spellStart"/>
+      <w:r>
+        <w:rPr>
+          <w:rFonts w:ascii="Consolas" w:hAnsi="Consolas" w:cs="Consolas"/>
+          <w:sz w:val="20"/>
+          <w:szCs w:val="20"/>
+        </w:rPr>
+        <w:t>public</w:t>
+      </w:r>
+      <w:proofErr w:type="spellEnd"/>
+      <w:r>
+        <w:rPr>
+          <w:rFonts w:ascii="Consolas" w:hAnsi="Consolas" w:cs="Consolas"/>
+          <w:sz w:val="20"/>
+          <w:szCs w:val="20"/>
+        </w:rPr>
+        <w:t xml:space="preserve"> </w:t>
+      </w:r>
+      <w:proofErr w:type="spellStart"/>
+      <w:r>
+        <w:rPr>
+          <w:rFonts w:ascii="Consolas" w:hAnsi="Consolas" w:cs="Consolas"/>
+          <w:sz w:val="20"/>
+          <w:szCs w:val="20"/>
+        </w:rPr>
+        <w:t>List</w:t>
+      </w:r>
+      <w:proofErr w:type="spellEnd"/>
+      <w:r>
+        <w:rPr>
+          <w:rFonts w:ascii="Consolas" w:hAnsi="Consolas" w:cs="Consolas"/>
+          <w:sz w:val="20"/>
+          <w:szCs w:val="20"/>
+        </w:rPr>
+        <w:t>&lt;</w:t>
+      </w:r>
+      <w:proofErr w:type="spellStart"/>
+      <w:r>
+        <w:rPr>
+          <w:rFonts w:ascii="Consolas" w:hAnsi="Consolas" w:cs="Consolas"/>
+          <w:sz w:val="20"/>
+          <w:szCs w:val="20"/>
+        </w:rPr>
+        <w:t>Category</w:t>
+      </w:r>
+      <w:proofErr w:type="spellEnd"/>
+      <w:r>
+        <w:rPr>
+          <w:rFonts w:ascii="Consolas" w:hAnsi="Consolas" w:cs="Consolas"/>
+          <w:sz w:val="20"/>
+          <w:szCs w:val="20"/>
+        </w:rPr>
+        <w:t xml:space="preserve">&gt; </w:t>
+      </w:r>
+      <w:proofErr w:type="spellStart"/>
+      <w:r>
+        <w:rPr>
+          <w:rFonts w:ascii="Consolas" w:hAnsi="Consolas" w:cs="Consolas"/>
+          <w:sz w:val="20"/>
+          <w:szCs w:val="20"/>
+        </w:rPr>
+        <w:t>findAll</w:t>
+      </w:r>
+      <w:proofErr w:type="spellEnd"/>
+      <w:r>
+        <w:rPr>
+          <w:rFonts w:ascii="Consolas" w:hAnsi="Consolas" w:cs="Consolas"/>
+          <w:sz w:val="20"/>
+          <w:szCs w:val="20"/>
+        </w:rPr>
+        <w:t>() {</w:t>
       </w:r>
     </w:p>
     <w:p>
@@ -5364,7 +6850,42 @@
           <w:szCs w:val="20"/>
         </w:rPr>
         <w:tab/>
-        <w:t>return repository.findAll();</w:t>
+      </w:r>
+      <w:proofErr w:type="spellStart"/>
+      <w:r>
+        <w:rPr>
+          <w:rFonts w:ascii="Consolas" w:hAnsi="Consolas" w:cs="Consolas"/>
+          <w:sz w:val="20"/>
+          <w:szCs w:val="20"/>
+        </w:rPr>
+        <w:t>return</w:t>
+      </w:r>
+      <w:proofErr w:type="spellEnd"/>
+      <w:r>
+        <w:rPr>
+          <w:rFonts w:ascii="Consolas" w:hAnsi="Consolas" w:cs="Consolas"/>
+          <w:sz w:val="20"/>
+          <w:szCs w:val="20"/>
+        </w:rPr>
+        <w:t xml:space="preserve"> </w:t>
+      </w:r>
+      <w:proofErr w:type="spellStart"/>
+      <w:r>
+        <w:rPr>
+          <w:rFonts w:ascii="Consolas" w:hAnsi="Consolas" w:cs="Consolas"/>
+          <w:sz w:val="20"/>
+          <w:szCs w:val="20"/>
+        </w:rPr>
+        <w:t>repository.findAll</w:t>
+      </w:r>
+      <w:proofErr w:type="spellEnd"/>
+      <w:r>
+        <w:rPr>
+          <w:rFonts w:ascii="Consolas" w:hAnsi="Consolas" w:cs="Consolas"/>
+          <w:sz w:val="20"/>
+          <w:szCs w:val="20"/>
+        </w:rPr>
+        <w:t>();</w:t>
       </w:r>
     </w:p>
     <w:p>
@@ -5488,7 +7009,25 @@
           <w:sz w:val="20"/>
           <w:szCs w:val="20"/>
         </w:rPr>
-        <w:t>(readOnly = true)</w:t>
+        <w:t xml:space="preserve">(readOnly = </w:t>
+      </w:r>
+      <w:proofErr w:type="spellStart"/>
+      <w:r>
+        <w:rPr>
+          <w:rFonts w:ascii="Consolas" w:hAnsi="Consolas" w:cs="Consolas"/>
+          <w:sz w:val="20"/>
+          <w:szCs w:val="20"/>
+        </w:rPr>
+        <w:t>true</w:t>
+      </w:r>
+      <w:proofErr w:type="spellEnd"/>
+      <w:r>
+        <w:rPr>
+          <w:rFonts w:ascii="Consolas" w:hAnsi="Consolas" w:cs="Consolas"/>
+          <w:sz w:val="20"/>
+          <w:szCs w:val="20"/>
+        </w:rPr>
+        <w:t>)</w:t>
       </w:r>
     </w:p>
     <w:p>
@@ -5511,7 +7050,78 @@
           <w:szCs w:val="20"/>
         </w:rPr>
         <w:tab/>
-        <w:t>public List&lt;CategoryDTO&gt; findAll() {</w:t>
+      </w:r>
+      <w:proofErr w:type="spellStart"/>
+      <w:r>
+        <w:rPr>
+          <w:rFonts w:ascii="Consolas" w:hAnsi="Consolas" w:cs="Consolas"/>
+          <w:sz w:val="20"/>
+          <w:szCs w:val="20"/>
+        </w:rPr>
+        <w:t>public</w:t>
+      </w:r>
+      <w:proofErr w:type="spellEnd"/>
+      <w:r>
+        <w:rPr>
+          <w:rFonts w:ascii="Consolas" w:hAnsi="Consolas" w:cs="Consolas"/>
+          <w:sz w:val="20"/>
+          <w:szCs w:val="20"/>
+        </w:rPr>
+        <w:t xml:space="preserve"> </w:t>
+      </w:r>
+      <w:proofErr w:type="spellStart"/>
+      <w:r>
+        <w:rPr>
+          <w:rFonts w:ascii="Consolas" w:hAnsi="Consolas" w:cs="Consolas"/>
+          <w:sz w:val="20"/>
+          <w:szCs w:val="20"/>
+        </w:rPr>
+        <w:t>List</w:t>
+      </w:r>
+      <w:proofErr w:type="spellEnd"/>
+      <w:r>
+        <w:rPr>
+          <w:rFonts w:ascii="Consolas" w:hAnsi="Consolas" w:cs="Consolas"/>
+          <w:sz w:val="20"/>
+          <w:szCs w:val="20"/>
+        </w:rPr>
+        <w:t>&lt;</w:t>
+      </w:r>
+      <w:proofErr w:type="spellStart"/>
+      <w:r>
+        <w:rPr>
+          <w:rFonts w:ascii="Consolas" w:hAnsi="Consolas" w:cs="Consolas"/>
+          <w:sz w:val="20"/>
+          <w:szCs w:val="20"/>
+        </w:rPr>
+        <w:t>CategoryDTO</w:t>
+      </w:r>
+      <w:proofErr w:type="spellEnd"/>
+      <w:r>
+        <w:rPr>
+          <w:rFonts w:ascii="Consolas" w:hAnsi="Consolas" w:cs="Consolas"/>
+          <w:sz w:val="20"/>
+          <w:szCs w:val="20"/>
+        </w:rPr>
+        <w:t xml:space="preserve">&gt; </w:t>
+      </w:r>
+      <w:proofErr w:type="spellStart"/>
+      <w:r>
+        <w:rPr>
+          <w:rFonts w:ascii="Consolas" w:hAnsi="Consolas" w:cs="Consolas"/>
+          <w:sz w:val="20"/>
+          <w:szCs w:val="20"/>
+        </w:rPr>
+        <w:t>findAll</w:t>
+      </w:r>
+      <w:proofErr w:type="spellEnd"/>
+      <w:r>
+        <w:rPr>
+          <w:rFonts w:ascii="Consolas" w:hAnsi="Consolas" w:cs="Consolas"/>
+          <w:sz w:val="20"/>
+          <w:szCs w:val="20"/>
+        </w:rPr>
+        <w:t>() {</w:t>
       </w:r>
     </w:p>
     <w:p>
@@ -5542,7 +7152,78 @@
           <w:szCs w:val="20"/>
         </w:rPr>
         <w:tab/>
-        <w:t>List&lt;Category&gt; list = repository.findAll();</w:t>
+      </w:r>
+      <w:proofErr w:type="spellStart"/>
+      <w:r>
+        <w:rPr>
+          <w:rFonts w:ascii="Consolas" w:hAnsi="Consolas" w:cs="Consolas"/>
+          <w:sz w:val="20"/>
+          <w:szCs w:val="20"/>
+        </w:rPr>
+        <w:t>List</w:t>
+      </w:r>
+      <w:proofErr w:type="spellEnd"/>
+      <w:r>
+        <w:rPr>
+          <w:rFonts w:ascii="Consolas" w:hAnsi="Consolas" w:cs="Consolas"/>
+          <w:sz w:val="20"/>
+          <w:szCs w:val="20"/>
+        </w:rPr>
+        <w:t>&lt;</w:t>
+      </w:r>
+      <w:proofErr w:type="spellStart"/>
+      <w:r>
+        <w:rPr>
+          <w:rFonts w:ascii="Consolas" w:hAnsi="Consolas" w:cs="Consolas"/>
+          <w:sz w:val="20"/>
+          <w:szCs w:val="20"/>
+        </w:rPr>
+        <w:t>Category</w:t>
+      </w:r>
+      <w:proofErr w:type="spellEnd"/>
+      <w:r>
+        <w:rPr>
+          <w:rFonts w:ascii="Consolas" w:hAnsi="Consolas" w:cs="Consolas"/>
+          <w:sz w:val="20"/>
+          <w:szCs w:val="20"/>
+        </w:rPr>
+        <w:t xml:space="preserve">&gt; </w:t>
+      </w:r>
+      <w:proofErr w:type="spellStart"/>
+      <w:r>
+        <w:rPr>
+          <w:rFonts w:ascii="Consolas" w:hAnsi="Consolas" w:cs="Consolas"/>
+          <w:sz w:val="20"/>
+          <w:szCs w:val="20"/>
+        </w:rPr>
+        <w:t>list</w:t>
+      </w:r>
+      <w:proofErr w:type="spellEnd"/>
+      <w:r>
+        <w:rPr>
+          <w:rFonts w:ascii="Consolas" w:hAnsi="Consolas" w:cs="Consolas"/>
+          <w:sz w:val="20"/>
+          <w:szCs w:val="20"/>
+        </w:rPr>
+        <w:t xml:space="preserve"> = </w:t>
+      </w:r>
+      <w:proofErr w:type="spellStart"/>
+      <w:r>
+        <w:rPr>
+          <w:rFonts w:ascii="Consolas" w:hAnsi="Consolas" w:cs="Consolas"/>
+          <w:sz w:val="20"/>
+          <w:szCs w:val="20"/>
+        </w:rPr>
+        <w:t>repository.findAll</w:t>
+      </w:r>
+      <w:proofErr w:type="spellEnd"/>
+      <w:r>
+        <w:rPr>
+          <w:rFonts w:ascii="Consolas" w:hAnsi="Consolas" w:cs="Consolas"/>
+          <w:sz w:val="20"/>
+          <w:szCs w:val="20"/>
+        </w:rPr>
+        <w:t>();</w:t>
       </w:r>
     </w:p>
     <w:p>
@@ -5603,7 +7284,78 @@
           <w:szCs w:val="20"/>
         </w:rPr>
         <w:tab/>
-        <w:t>List&lt;CategoryDTO&gt; listDTO = new ArrayList&lt;&gt;();</w:t>
+      </w:r>
+      <w:proofErr w:type="spellStart"/>
+      <w:r>
+        <w:rPr>
+          <w:rFonts w:ascii="Consolas" w:hAnsi="Consolas" w:cs="Consolas"/>
+          <w:sz w:val="20"/>
+          <w:szCs w:val="20"/>
+        </w:rPr>
+        <w:t>List</w:t>
+      </w:r>
+      <w:proofErr w:type="spellEnd"/>
+      <w:r>
+        <w:rPr>
+          <w:rFonts w:ascii="Consolas" w:hAnsi="Consolas" w:cs="Consolas"/>
+          <w:sz w:val="20"/>
+          <w:szCs w:val="20"/>
+        </w:rPr>
+        <w:t>&lt;</w:t>
+      </w:r>
+      <w:proofErr w:type="spellStart"/>
+      <w:r>
+        <w:rPr>
+          <w:rFonts w:ascii="Consolas" w:hAnsi="Consolas" w:cs="Consolas"/>
+          <w:sz w:val="20"/>
+          <w:szCs w:val="20"/>
+        </w:rPr>
+        <w:t>CategoryDTO</w:t>
+      </w:r>
+      <w:proofErr w:type="spellEnd"/>
+      <w:r>
+        <w:rPr>
+          <w:rFonts w:ascii="Consolas" w:hAnsi="Consolas" w:cs="Consolas"/>
+          <w:sz w:val="20"/>
+          <w:szCs w:val="20"/>
+        </w:rPr>
+        <w:t xml:space="preserve">&gt; </w:t>
+      </w:r>
+      <w:proofErr w:type="spellStart"/>
+      <w:r>
+        <w:rPr>
+          <w:rFonts w:ascii="Consolas" w:hAnsi="Consolas" w:cs="Consolas"/>
+          <w:sz w:val="20"/>
+          <w:szCs w:val="20"/>
+        </w:rPr>
+        <w:t>listDTO</w:t>
+      </w:r>
+      <w:proofErr w:type="spellEnd"/>
+      <w:r>
+        <w:rPr>
+          <w:rFonts w:ascii="Consolas" w:hAnsi="Consolas" w:cs="Consolas"/>
+          <w:sz w:val="20"/>
+          <w:szCs w:val="20"/>
+        </w:rPr>
+        <w:t xml:space="preserve"> = new </w:t>
+      </w:r>
+      <w:proofErr w:type="spellStart"/>
+      <w:r>
+        <w:rPr>
+          <w:rFonts w:ascii="Consolas" w:hAnsi="Consolas" w:cs="Consolas"/>
+          <w:sz w:val="20"/>
+          <w:szCs w:val="20"/>
+        </w:rPr>
+        <w:t>ArrayList</w:t>
+      </w:r>
+      <w:proofErr w:type="spellEnd"/>
+      <w:r>
+        <w:rPr>
+          <w:rFonts w:ascii="Consolas" w:hAnsi="Consolas" w:cs="Consolas"/>
+          <w:sz w:val="20"/>
+          <w:szCs w:val="20"/>
+        </w:rPr>
+        <w:t>&lt;&gt;();</w:t>
       </w:r>
     </w:p>
     <w:p>
@@ -5634,7 +7386,61 @@
           <w:szCs w:val="20"/>
         </w:rPr>
         <w:tab/>
-        <w:t>for (Category cat : list) {</w:t>
+        <w:t>for (</w:t>
+      </w:r>
+      <w:proofErr w:type="spellStart"/>
+      <w:r>
+        <w:rPr>
+          <w:rFonts w:ascii="Consolas" w:hAnsi="Consolas" w:cs="Consolas"/>
+          <w:sz w:val="20"/>
+          <w:szCs w:val="20"/>
+        </w:rPr>
+        <w:t>Category</w:t>
+      </w:r>
+      <w:proofErr w:type="spellEnd"/>
+      <w:r>
+        <w:rPr>
+          <w:rFonts w:ascii="Consolas" w:hAnsi="Consolas" w:cs="Consolas"/>
+          <w:sz w:val="20"/>
+          <w:szCs w:val="20"/>
+        </w:rPr>
+        <w:t xml:space="preserve"> </w:t>
+      </w:r>
+      <w:proofErr w:type="spellStart"/>
+      <w:r>
+        <w:rPr>
+          <w:rFonts w:ascii="Consolas" w:hAnsi="Consolas" w:cs="Consolas"/>
+          <w:sz w:val="20"/>
+          <w:szCs w:val="20"/>
+        </w:rPr>
+        <w:t>cat</w:t>
+      </w:r>
+      <w:proofErr w:type="spellEnd"/>
+      <w:r>
+        <w:rPr>
+          <w:rFonts w:ascii="Consolas" w:hAnsi="Consolas" w:cs="Consolas"/>
+          <w:sz w:val="20"/>
+          <w:szCs w:val="20"/>
+        </w:rPr>
+        <w:t xml:space="preserve"> : </w:t>
+      </w:r>
+      <w:proofErr w:type="spellStart"/>
+      <w:r>
+        <w:rPr>
+          <w:rFonts w:ascii="Consolas" w:hAnsi="Consolas" w:cs="Consolas"/>
+          <w:sz w:val="20"/>
+          <w:szCs w:val="20"/>
+        </w:rPr>
+        <w:t>list</w:t>
+      </w:r>
+      <w:proofErr w:type="spellEnd"/>
+      <w:r>
+        <w:rPr>
+          <w:rFonts w:ascii="Consolas" w:hAnsi="Consolas" w:cs="Consolas"/>
+          <w:sz w:val="20"/>
+          <w:szCs w:val="20"/>
+        </w:rPr>
+        <w:t>) {</w:t>
       </w:r>
     </w:p>
     <w:p>
@@ -5673,7 +7479,60 @@
           <w:szCs w:val="20"/>
         </w:rPr>
         <w:tab/>
-        <w:t>listDTO.add(new CategoryDTO(cat));</w:t>
+      </w:r>
+      <w:proofErr w:type="spellStart"/>
+      <w:r>
+        <w:rPr>
+          <w:rFonts w:ascii="Consolas" w:hAnsi="Consolas" w:cs="Consolas"/>
+          <w:sz w:val="20"/>
+          <w:szCs w:val="20"/>
+        </w:rPr>
+        <w:t>listDTO.add</w:t>
+      </w:r>
+      <w:proofErr w:type="spellEnd"/>
+      <w:r>
+        <w:rPr>
+          <w:rFonts w:ascii="Consolas" w:hAnsi="Consolas" w:cs="Consolas"/>
+          <w:sz w:val="20"/>
+          <w:szCs w:val="20"/>
+        </w:rPr>
+        <w:t xml:space="preserve">(new </w:t>
+      </w:r>
+      <w:proofErr w:type="spellStart"/>
+      <w:r>
+        <w:rPr>
+          <w:rFonts w:ascii="Consolas" w:hAnsi="Consolas" w:cs="Consolas"/>
+          <w:sz w:val="20"/>
+          <w:szCs w:val="20"/>
+        </w:rPr>
+        <w:t>CategoryDTO</w:t>
+      </w:r>
+      <w:proofErr w:type="spellEnd"/>
+      <w:r>
+        <w:rPr>
+          <w:rFonts w:ascii="Consolas" w:hAnsi="Consolas" w:cs="Consolas"/>
+          <w:sz w:val="20"/>
+          <w:szCs w:val="20"/>
+        </w:rPr>
+        <w:t>(</w:t>
+      </w:r>
+      <w:proofErr w:type="spellStart"/>
+      <w:r>
+        <w:rPr>
+          <w:rFonts w:ascii="Consolas" w:hAnsi="Consolas" w:cs="Consolas"/>
+          <w:sz w:val="20"/>
+          <w:szCs w:val="20"/>
+        </w:rPr>
+        <w:t>cat</w:t>
+      </w:r>
+      <w:proofErr w:type="spellEnd"/>
+      <w:r>
+        <w:rPr>
+          <w:rFonts w:ascii="Consolas" w:hAnsi="Consolas" w:cs="Consolas"/>
+          <w:sz w:val="20"/>
+          <w:szCs w:val="20"/>
+        </w:rPr>
+        <w:t>));</w:t>
       </w:r>
     </w:p>
     <w:p>
@@ -5735,7 +7594,42 @@
           <w:szCs w:val="20"/>
         </w:rPr>
         <w:tab/>
-        <w:t>return listDTO;</w:t>
+      </w:r>
+      <w:proofErr w:type="spellStart"/>
+      <w:r>
+        <w:rPr>
+          <w:rFonts w:ascii="Consolas" w:hAnsi="Consolas" w:cs="Consolas"/>
+          <w:sz w:val="20"/>
+          <w:szCs w:val="20"/>
+        </w:rPr>
+        <w:t>return</w:t>
+      </w:r>
+      <w:proofErr w:type="spellEnd"/>
+      <w:r>
+        <w:rPr>
+          <w:rFonts w:ascii="Consolas" w:hAnsi="Consolas" w:cs="Consolas"/>
+          <w:sz w:val="20"/>
+          <w:szCs w:val="20"/>
+        </w:rPr>
+        <w:t xml:space="preserve"> </w:t>
+      </w:r>
+      <w:proofErr w:type="spellStart"/>
+      <w:r>
+        <w:rPr>
+          <w:rFonts w:ascii="Consolas" w:hAnsi="Consolas" w:cs="Consolas"/>
+          <w:sz w:val="20"/>
+          <w:szCs w:val="20"/>
+        </w:rPr>
+        <w:t>listDTO</w:t>
+      </w:r>
+      <w:proofErr w:type="spellEnd"/>
+      <w:r>
+        <w:rPr>
+          <w:rFonts w:ascii="Consolas" w:hAnsi="Consolas" w:cs="Consolas"/>
+          <w:sz w:val="20"/>
+          <w:szCs w:val="20"/>
+        </w:rPr>
+        <w:t>;</w:t>
       </w:r>
     </w:p>
     <w:p>
@@ -5817,14 +7711,50 @@
           <w:sz w:val="28"/>
           <w:szCs w:val="28"/>
         </w:rPr>
-        <w:t>.stream()</w:t>
-      </w:r>
-      <w:r>
-        <w:rPr>
-          <w:sz w:val="28"/>
-          <w:szCs w:val="28"/>
-        </w:rPr>
-        <w:t xml:space="preserve"> vai converter a coleção para uma stream (que é um recurso que permite trabalhar com funções de alta ordem</w:t>
+        <w:t>.</w:t>
+      </w:r>
+      <w:proofErr w:type="spellStart"/>
+      <w:r>
+        <w:rPr>
+          <w:b/>
+          <w:bCs/>
+          <w:sz w:val="28"/>
+          <w:szCs w:val="28"/>
+        </w:rPr>
+        <w:t>stream</w:t>
+      </w:r>
+      <w:proofErr w:type="spellEnd"/>
+      <w:r>
+        <w:rPr>
+          <w:b/>
+          <w:bCs/>
+          <w:sz w:val="28"/>
+          <w:szCs w:val="28"/>
+        </w:rPr>
+        <w:t>()</w:t>
+      </w:r>
+      <w:r>
+        <w:rPr>
+          <w:sz w:val="28"/>
+          <w:szCs w:val="28"/>
+        </w:rPr>
+        <w:t xml:space="preserve"> vai converter a coleção para uma </w:t>
+      </w:r>
+      <w:proofErr w:type="spellStart"/>
+      <w:r>
+        <w:rPr>
+          <w:sz w:val="28"/>
+          <w:szCs w:val="28"/>
+        </w:rPr>
+        <w:t>stream</w:t>
+      </w:r>
+      <w:proofErr w:type="spellEnd"/>
+      <w:r>
+        <w:rPr>
+          <w:sz w:val="28"/>
+          <w:szCs w:val="28"/>
+        </w:rPr>
+        <w:t xml:space="preserve"> (que é um recurso que permite trabalhar com funções de alta ordem</w:t>
       </w:r>
       <w:r>
         <w:rPr>
@@ -5860,7 +7790,27 @@
           <w:sz w:val="28"/>
           <w:szCs w:val="28"/>
         </w:rPr>
-        <w:t>.map()</w:t>
+        <w:t>.</w:t>
+      </w:r>
+      <w:proofErr w:type="spellStart"/>
+      <w:r>
+        <w:rPr>
+          <w:b/>
+          <w:bCs/>
+          <w:sz w:val="28"/>
+          <w:szCs w:val="28"/>
+        </w:rPr>
+        <w:t>map</w:t>
+      </w:r>
+      <w:proofErr w:type="spellEnd"/>
+      <w:r>
+        <w:rPr>
+          <w:b/>
+          <w:bCs/>
+          <w:sz w:val="28"/>
+          <w:szCs w:val="28"/>
+        </w:rPr>
+        <w:t>()</w:t>
       </w:r>
       <w:r>
         <w:rPr>
@@ -5884,7 +7834,23 @@
           <w:sz w:val="28"/>
           <w:szCs w:val="28"/>
         </w:rPr>
-        <w:t>.map(x para cada elemento x eu vou levar para outro elemento)</w:t>
+        <w:t>.</w:t>
+      </w:r>
+      <w:proofErr w:type="spellStart"/>
+      <w:r>
+        <w:rPr>
+          <w:sz w:val="28"/>
+          <w:szCs w:val="28"/>
+        </w:rPr>
+        <w:t>map</w:t>
+      </w:r>
+      <w:proofErr w:type="spellEnd"/>
+      <w:r>
+        <w:rPr>
+          <w:sz w:val="28"/>
+          <w:szCs w:val="28"/>
+        </w:rPr>
+        <w:t>(x para cada elemento x eu vou levar para outro elemento)</w:t>
       </w:r>
     </w:p>
     <w:p>
@@ -5901,7 +7867,39 @@
           <w:sz w:val="28"/>
           <w:szCs w:val="28"/>
         </w:rPr>
-        <w:t>.map(x -&gt; new categoryDTO(x)</w:t>
+        <w:t>.</w:t>
+      </w:r>
+      <w:proofErr w:type="spellStart"/>
+      <w:r>
+        <w:rPr>
+          <w:sz w:val="28"/>
+          <w:szCs w:val="28"/>
+        </w:rPr>
+        <w:t>map</w:t>
+      </w:r>
+      <w:proofErr w:type="spellEnd"/>
+      <w:r>
+        <w:rPr>
+          <w:sz w:val="28"/>
+          <w:szCs w:val="28"/>
+        </w:rPr>
+        <w:t xml:space="preserve">(x -&gt; new </w:t>
+      </w:r>
+      <w:proofErr w:type="spellStart"/>
+      <w:r>
+        <w:rPr>
+          <w:sz w:val="28"/>
+          <w:szCs w:val="28"/>
+        </w:rPr>
+        <w:t>categoryDTO</w:t>
+      </w:r>
+      <w:proofErr w:type="spellEnd"/>
+      <w:r>
+        <w:rPr>
+          <w:sz w:val="28"/>
+          <w:szCs w:val="28"/>
+        </w:rPr>
+        <w:t>(x)</w:t>
       </w:r>
     </w:p>
     <w:p>
@@ -5930,21 +7928,48 @@
         </w:rPr>
         <w:t>.</w:t>
       </w:r>
-      <w:r>
-        <w:rPr>
-          <w:b/>
-          <w:bCs/>
-          <w:sz w:val="28"/>
-          <w:szCs w:val="28"/>
-        </w:rPr>
-        <w:t>collect()¸</w:t>
-      </w:r>
-      <w:r>
-        <w:rPr>
-          <w:sz w:val="28"/>
-          <w:szCs w:val="28"/>
-        </w:rPr>
-        <w:t>é uma função que irá transformar a stream par ao objeto original.</w:t>
+      <w:proofErr w:type="spellStart"/>
+      <w:r>
+        <w:rPr>
+          <w:b/>
+          <w:bCs/>
+          <w:sz w:val="28"/>
+          <w:szCs w:val="28"/>
+        </w:rPr>
+        <w:t>collect</w:t>
+      </w:r>
+      <w:proofErr w:type="spellEnd"/>
+      <w:r>
+        <w:rPr>
+          <w:b/>
+          <w:bCs/>
+          <w:sz w:val="28"/>
+          <w:szCs w:val="28"/>
+        </w:rPr>
+        <w:t>()¸</w:t>
+      </w:r>
+      <w:r>
+        <w:rPr>
+          <w:sz w:val="28"/>
+          <w:szCs w:val="28"/>
+        </w:rPr>
+        <w:t xml:space="preserve">é uma função que irá transformar a </w:t>
+      </w:r>
+      <w:proofErr w:type="spellStart"/>
+      <w:r>
+        <w:rPr>
+          <w:sz w:val="28"/>
+          <w:szCs w:val="28"/>
+        </w:rPr>
+        <w:t>stream</w:t>
+      </w:r>
+      <w:proofErr w:type="spellEnd"/>
+      <w:r>
+        <w:rPr>
+          <w:sz w:val="28"/>
+          <w:szCs w:val="28"/>
+        </w:rPr>
+        <w:t xml:space="preserve"> par ao objeto original.</w:t>
       </w:r>
     </w:p>
     <w:p>
@@ -5961,7 +7986,55 @@
           <w:sz w:val="28"/>
           <w:szCs w:val="28"/>
         </w:rPr>
-        <w:t>.collect(Collectors.toList()) vai transformar o stream em uma lista.</w:t>
+        <w:t>.</w:t>
+      </w:r>
+      <w:proofErr w:type="spellStart"/>
+      <w:r>
+        <w:rPr>
+          <w:sz w:val="28"/>
+          <w:szCs w:val="28"/>
+        </w:rPr>
+        <w:t>collect</w:t>
+      </w:r>
+      <w:proofErr w:type="spellEnd"/>
+      <w:r>
+        <w:rPr>
+          <w:sz w:val="28"/>
+          <w:szCs w:val="28"/>
+        </w:rPr>
+        <w:t>(</w:t>
+      </w:r>
+      <w:proofErr w:type="spellStart"/>
+      <w:r>
+        <w:rPr>
+          <w:sz w:val="28"/>
+          <w:szCs w:val="28"/>
+        </w:rPr>
+        <w:t>Collectors.toList</w:t>
+      </w:r>
+      <w:proofErr w:type="spellEnd"/>
+      <w:r>
+        <w:rPr>
+          <w:sz w:val="28"/>
+          <w:szCs w:val="28"/>
+        </w:rPr>
+        <w:t xml:space="preserve">()) vai transformar o </w:t>
+      </w:r>
+      <w:proofErr w:type="spellStart"/>
+      <w:r>
+        <w:rPr>
+          <w:sz w:val="28"/>
+          <w:szCs w:val="28"/>
+        </w:rPr>
+        <w:t>stream</w:t>
+      </w:r>
+      <w:proofErr w:type="spellEnd"/>
+      <w:r>
+        <w:rPr>
+          <w:sz w:val="28"/>
+          <w:szCs w:val="28"/>
+        </w:rPr>
+        <w:t xml:space="preserve"> em uma lista.</w:t>
       </w:r>
     </w:p>
     <w:p>
@@ -5988,7 +8061,39 @@
           <w:sz w:val="28"/>
           <w:szCs w:val="28"/>
         </w:rPr>
-        <w:t>Com expressão Lâmbda, o método para retornar o findAll(), fica assim:</w:t>
+        <w:t xml:space="preserve">Com expressão </w:t>
+      </w:r>
+      <w:proofErr w:type="spellStart"/>
+      <w:r>
+        <w:rPr>
+          <w:sz w:val="28"/>
+          <w:szCs w:val="28"/>
+        </w:rPr>
+        <w:t>Lâmbda</w:t>
+      </w:r>
+      <w:proofErr w:type="spellEnd"/>
+      <w:r>
+        <w:rPr>
+          <w:sz w:val="28"/>
+          <w:szCs w:val="28"/>
+        </w:rPr>
+        <w:t xml:space="preserve">, o método para retornar o </w:t>
+      </w:r>
+      <w:proofErr w:type="spellStart"/>
+      <w:r>
+        <w:rPr>
+          <w:sz w:val="28"/>
+          <w:szCs w:val="28"/>
+        </w:rPr>
+        <w:t>findAll</w:t>
+      </w:r>
+      <w:proofErr w:type="spellEnd"/>
+      <w:r>
+        <w:rPr>
+          <w:sz w:val="28"/>
+          <w:szCs w:val="28"/>
+        </w:rPr>
+        <w:t>(), fica assim:</w:t>
       </w:r>
     </w:p>
     <w:p>
@@ -6030,7 +8135,25 @@
           <w:sz w:val="20"/>
           <w:szCs w:val="20"/>
         </w:rPr>
-        <w:t>(readOnly = true)</w:t>
+        <w:t xml:space="preserve">(readOnly = </w:t>
+      </w:r>
+      <w:proofErr w:type="spellStart"/>
+      <w:r>
+        <w:rPr>
+          <w:rFonts w:ascii="Consolas" w:hAnsi="Consolas" w:cs="Consolas"/>
+          <w:sz w:val="20"/>
+          <w:szCs w:val="20"/>
+        </w:rPr>
+        <w:t>true</w:t>
+      </w:r>
+      <w:proofErr w:type="spellEnd"/>
+      <w:r>
+        <w:rPr>
+          <w:rFonts w:ascii="Consolas" w:hAnsi="Consolas" w:cs="Consolas"/>
+          <w:sz w:val="20"/>
+          <w:szCs w:val="20"/>
+        </w:rPr>
+        <w:t>)</w:t>
       </w:r>
     </w:p>
     <w:p>
@@ -6046,13 +8169,77 @@
           <w:szCs w:val="20"/>
         </w:rPr>
       </w:pPr>
-      <w:r>
-        <w:rPr>
-          <w:rFonts w:ascii="Consolas" w:hAnsi="Consolas" w:cs="Consolas"/>
-          <w:sz w:val="20"/>
-          <w:szCs w:val="20"/>
-        </w:rPr>
-        <w:t>public List&lt;CategoryDTO&gt; findAll() {</w:t>
+      <w:proofErr w:type="spellStart"/>
+      <w:r>
+        <w:rPr>
+          <w:rFonts w:ascii="Consolas" w:hAnsi="Consolas" w:cs="Consolas"/>
+          <w:sz w:val="20"/>
+          <w:szCs w:val="20"/>
+        </w:rPr>
+        <w:t>public</w:t>
+      </w:r>
+      <w:proofErr w:type="spellEnd"/>
+      <w:r>
+        <w:rPr>
+          <w:rFonts w:ascii="Consolas" w:hAnsi="Consolas" w:cs="Consolas"/>
+          <w:sz w:val="20"/>
+          <w:szCs w:val="20"/>
+        </w:rPr>
+        <w:t xml:space="preserve"> </w:t>
+      </w:r>
+      <w:proofErr w:type="spellStart"/>
+      <w:r>
+        <w:rPr>
+          <w:rFonts w:ascii="Consolas" w:hAnsi="Consolas" w:cs="Consolas"/>
+          <w:sz w:val="20"/>
+          <w:szCs w:val="20"/>
+        </w:rPr>
+        <w:t>List</w:t>
+      </w:r>
+      <w:proofErr w:type="spellEnd"/>
+      <w:r>
+        <w:rPr>
+          <w:rFonts w:ascii="Consolas" w:hAnsi="Consolas" w:cs="Consolas"/>
+          <w:sz w:val="20"/>
+          <w:szCs w:val="20"/>
+        </w:rPr>
+        <w:t>&lt;</w:t>
+      </w:r>
+      <w:proofErr w:type="spellStart"/>
+      <w:r>
+        <w:rPr>
+          <w:rFonts w:ascii="Consolas" w:hAnsi="Consolas" w:cs="Consolas"/>
+          <w:sz w:val="20"/>
+          <w:szCs w:val="20"/>
+        </w:rPr>
+        <w:t>CategoryDTO</w:t>
+      </w:r>
+      <w:proofErr w:type="spellEnd"/>
+      <w:r>
+        <w:rPr>
+          <w:rFonts w:ascii="Consolas" w:hAnsi="Consolas" w:cs="Consolas"/>
+          <w:sz w:val="20"/>
+          <w:szCs w:val="20"/>
+        </w:rPr>
+        <w:t xml:space="preserve">&gt; </w:t>
+      </w:r>
+      <w:proofErr w:type="spellStart"/>
+      <w:r>
+        <w:rPr>
+          <w:rFonts w:ascii="Consolas" w:hAnsi="Consolas" w:cs="Consolas"/>
+          <w:sz w:val="20"/>
+          <w:szCs w:val="20"/>
+        </w:rPr>
+        <w:t>findAll</w:t>
+      </w:r>
+      <w:proofErr w:type="spellEnd"/>
+      <w:r>
+        <w:rPr>
+          <w:rFonts w:ascii="Consolas" w:hAnsi="Consolas" w:cs="Consolas"/>
+          <w:sz w:val="20"/>
+          <w:szCs w:val="20"/>
+        </w:rPr>
+        <w:t>() {</w:t>
       </w:r>
     </w:p>
     <w:p>
@@ -6075,7 +8262,78 @@
           <w:szCs w:val="20"/>
         </w:rPr>
         <w:tab/>
-        <w:t>List&lt;Category&gt; list = repository.findAll();</w:t>
+      </w:r>
+      <w:proofErr w:type="spellStart"/>
+      <w:r>
+        <w:rPr>
+          <w:rFonts w:ascii="Consolas" w:hAnsi="Consolas" w:cs="Consolas"/>
+          <w:sz w:val="20"/>
+          <w:szCs w:val="20"/>
+        </w:rPr>
+        <w:t>List</w:t>
+      </w:r>
+      <w:proofErr w:type="spellEnd"/>
+      <w:r>
+        <w:rPr>
+          <w:rFonts w:ascii="Consolas" w:hAnsi="Consolas" w:cs="Consolas"/>
+          <w:sz w:val="20"/>
+          <w:szCs w:val="20"/>
+        </w:rPr>
+        <w:t>&lt;</w:t>
+      </w:r>
+      <w:proofErr w:type="spellStart"/>
+      <w:r>
+        <w:rPr>
+          <w:rFonts w:ascii="Consolas" w:hAnsi="Consolas" w:cs="Consolas"/>
+          <w:sz w:val="20"/>
+          <w:szCs w:val="20"/>
+        </w:rPr>
+        <w:t>Category</w:t>
+      </w:r>
+      <w:proofErr w:type="spellEnd"/>
+      <w:r>
+        <w:rPr>
+          <w:rFonts w:ascii="Consolas" w:hAnsi="Consolas" w:cs="Consolas"/>
+          <w:sz w:val="20"/>
+          <w:szCs w:val="20"/>
+        </w:rPr>
+        <w:t xml:space="preserve">&gt; </w:t>
+      </w:r>
+      <w:proofErr w:type="spellStart"/>
+      <w:r>
+        <w:rPr>
+          <w:rFonts w:ascii="Consolas" w:hAnsi="Consolas" w:cs="Consolas"/>
+          <w:sz w:val="20"/>
+          <w:szCs w:val="20"/>
+        </w:rPr>
+        <w:t>list</w:t>
+      </w:r>
+      <w:proofErr w:type="spellEnd"/>
+      <w:r>
+        <w:rPr>
+          <w:rFonts w:ascii="Consolas" w:hAnsi="Consolas" w:cs="Consolas"/>
+          <w:sz w:val="20"/>
+          <w:szCs w:val="20"/>
+        </w:rPr>
+        <w:t xml:space="preserve"> = </w:t>
+      </w:r>
+      <w:proofErr w:type="spellStart"/>
+      <w:r>
+        <w:rPr>
+          <w:rFonts w:ascii="Consolas" w:hAnsi="Consolas" w:cs="Consolas"/>
+          <w:sz w:val="20"/>
+          <w:szCs w:val="20"/>
+        </w:rPr>
+        <w:t>repository.findAll</w:t>
+      </w:r>
+      <w:proofErr w:type="spellEnd"/>
+      <w:r>
+        <w:rPr>
+          <w:rFonts w:ascii="Consolas" w:hAnsi="Consolas" w:cs="Consolas"/>
+          <w:sz w:val="20"/>
+          <w:szCs w:val="20"/>
+        </w:rPr>
+        <w:t>();</w:t>
       </w:r>
     </w:p>
     <w:p>
@@ -6108,15 +8366,115 @@
           <w:szCs w:val="20"/>
         </w:rPr>
       </w:pPr>
-      <w:r>
-        <w:rPr>
-          <w:rFonts w:ascii="Consolas" w:hAnsi="Consolas" w:cs="Consolas"/>
-          <w:b/>
-          <w:bCs/>
-          <w:sz w:val="20"/>
-          <w:szCs w:val="20"/>
-        </w:rPr>
-        <w:t xml:space="preserve">List&lt;CategoryDTO&gt; listDTO = list.stream().map(x -&gt; new </w:t>
+      <w:proofErr w:type="spellStart"/>
+      <w:r>
+        <w:rPr>
+          <w:rFonts w:ascii="Consolas" w:hAnsi="Consolas" w:cs="Consolas"/>
+          <w:b/>
+          <w:bCs/>
+          <w:sz w:val="20"/>
+          <w:szCs w:val="20"/>
+        </w:rPr>
+        <w:t>List</w:t>
+      </w:r>
+      <w:proofErr w:type="spellEnd"/>
+      <w:r>
+        <w:rPr>
+          <w:rFonts w:ascii="Consolas" w:hAnsi="Consolas" w:cs="Consolas"/>
+          <w:b/>
+          <w:bCs/>
+          <w:sz w:val="20"/>
+          <w:szCs w:val="20"/>
+        </w:rPr>
+        <w:t>&lt;</w:t>
+      </w:r>
+      <w:proofErr w:type="spellStart"/>
+      <w:r>
+        <w:rPr>
+          <w:rFonts w:ascii="Consolas" w:hAnsi="Consolas" w:cs="Consolas"/>
+          <w:b/>
+          <w:bCs/>
+          <w:sz w:val="20"/>
+          <w:szCs w:val="20"/>
+        </w:rPr>
+        <w:t>CategoryDTO</w:t>
+      </w:r>
+      <w:proofErr w:type="spellEnd"/>
+      <w:r>
+        <w:rPr>
+          <w:rFonts w:ascii="Consolas" w:hAnsi="Consolas" w:cs="Consolas"/>
+          <w:b/>
+          <w:bCs/>
+          <w:sz w:val="20"/>
+          <w:szCs w:val="20"/>
+        </w:rPr>
+        <w:t xml:space="preserve">&gt; </w:t>
+      </w:r>
+      <w:proofErr w:type="spellStart"/>
+      <w:r>
+        <w:rPr>
+          <w:rFonts w:ascii="Consolas" w:hAnsi="Consolas" w:cs="Consolas"/>
+          <w:b/>
+          <w:bCs/>
+          <w:sz w:val="20"/>
+          <w:szCs w:val="20"/>
+        </w:rPr>
+        <w:t>listDTO</w:t>
+      </w:r>
+      <w:proofErr w:type="spellEnd"/>
+      <w:r>
+        <w:rPr>
+          <w:rFonts w:ascii="Consolas" w:hAnsi="Consolas" w:cs="Consolas"/>
+          <w:b/>
+          <w:bCs/>
+          <w:sz w:val="20"/>
+          <w:szCs w:val="20"/>
+        </w:rPr>
+        <w:t xml:space="preserve"> = </w:t>
+      </w:r>
+      <w:proofErr w:type="spellStart"/>
+      <w:r>
+        <w:rPr>
+          <w:rFonts w:ascii="Consolas" w:hAnsi="Consolas" w:cs="Consolas"/>
+          <w:b/>
+          <w:bCs/>
+          <w:sz w:val="20"/>
+          <w:szCs w:val="20"/>
+        </w:rPr>
+        <w:t>list.stream</w:t>
+      </w:r>
+      <w:proofErr w:type="spellEnd"/>
+      <w:r>
+        <w:rPr>
+          <w:rFonts w:ascii="Consolas" w:hAnsi="Consolas" w:cs="Consolas"/>
+          <w:b/>
+          <w:bCs/>
+          <w:sz w:val="20"/>
+          <w:szCs w:val="20"/>
+        </w:rPr>
+        <w:t>().</w:t>
+      </w:r>
+      <w:proofErr w:type="spellStart"/>
+      <w:r>
+        <w:rPr>
+          <w:rFonts w:ascii="Consolas" w:hAnsi="Consolas" w:cs="Consolas"/>
+          <w:b/>
+          <w:bCs/>
+          <w:sz w:val="20"/>
+          <w:szCs w:val="20"/>
+        </w:rPr>
+        <w:t>map</w:t>
+      </w:r>
+      <w:proofErr w:type="spellEnd"/>
+      <w:r>
+        <w:rPr>
+          <w:rFonts w:ascii="Consolas" w:hAnsi="Consolas" w:cs="Consolas"/>
+          <w:b/>
+          <w:bCs/>
+          <w:sz w:val="20"/>
+          <w:szCs w:val="20"/>
+        </w:rPr>
+        <w:t xml:space="preserve">(x -&gt; new </w:t>
       </w:r>
     </w:p>
     <w:p>
@@ -6154,15 +8512,60 @@
         </w:rPr>
         <w:tab/>
       </w:r>
-      <w:r>
-        <w:rPr>
-          <w:rFonts w:ascii="Consolas" w:hAnsi="Consolas" w:cs="Consolas"/>
-          <w:b/>
-          <w:bCs/>
-          <w:sz w:val="20"/>
-          <w:szCs w:val="20"/>
-        </w:rPr>
-        <w:t>CategoryDTO(x)).collect(Collectors.</w:t>
+      <w:proofErr w:type="spellStart"/>
+      <w:r>
+        <w:rPr>
+          <w:rFonts w:ascii="Consolas" w:hAnsi="Consolas" w:cs="Consolas"/>
+          <w:b/>
+          <w:bCs/>
+          <w:sz w:val="20"/>
+          <w:szCs w:val="20"/>
+        </w:rPr>
+        <w:t>CategoryDTO</w:t>
+      </w:r>
+      <w:proofErr w:type="spellEnd"/>
+      <w:r>
+        <w:rPr>
+          <w:rFonts w:ascii="Consolas" w:hAnsi="Consolas" w:cs="Consolas"/>
+          <w:b/>
+          <w:bCs/>
+          <w:sz w:val="20"/>
+          <w:szCs w:val="20"/>
+        </w:rPr>
+        <w:t>(x)).</w:t>
+      </w:r>
+      <w:proofErr w:type="spellStart"/>
+      <w:r>
+        <w:rPr>
+          <w:rFonts w:ascii="Consolas" w:hAnsi="Consolas" w:cs="Consolas"/>
+          <w:b/>
+          <w:bCs/>
+          <w:sz w:val="20"/>
+          <w:szCs w:val="20"/>
+        </w:rPr>
+        <w:t>collect</w:t>
+      </w:r>
+      <w:proofErr w:type="spellEnd"/>
+      <w:r>
+        <w:rPr>
+          <w:rFonts w:ascii="Consolas" w:hAnsi="Consolas" w:cs="Consolas"/>
+          <w:b/>
+          <w:bCs/>
+          <w:sz w:val="20"/>
+          <w:szCs w:val="20"/>
+        </w:rPr>
+        <w:t>(</w:t>
+      </w:r>
+      <w:proofErr w:type="spellStart"/>
+      <w:r>
+        <w:rPr>
+          <w:rFonts w:ascii="Consolas" w:hAnsi="Consolas" w:cs="Consolas"/>
+          <w:b/>
+          <w:bCs/>
+          <w:sz w:val="20"/>
+          <w:szCs w:val="20"/>
+        </w:rPr>
+        <w:t>Collectors.</w:t>
       </w:r>
       <w:r>
         <w:rPr>
@@ -6176,6 +8579,7 @@
         </w:rPr>
         <w:t>toList</w:t>
       </w:r>
+      <w:proofErr w:type="spellEnd"/>
       <w:r>
         <w:rPr>
           <w:rFonts w:ascii="Consolas" w:hAnsi="Consolas" w:cs="Consolas"/>
@@ -6277,7 +8681,42 @@
           <w:szCs w:val="20"/>
         </w:rPr>
         <w:tab/>
-        <w:t>return listDTO;</w:t>
+      </w:r>
+      <w:proofErr w:type="spellStart"/>
+      <w:r>
+        <w:rPr>
+          <w:rFonts w:ascii="Consolas" w:hAnsi="Consolas" w:cs="Consolas"/>
+          <w:sz w:val="20"/>
+          <w:szCs w:val="20"/>
+        </w:rPr>
+        <w:t>return</w:t>
+      </w:r>
+      <w:proofErr w:type="spellEnd"/>
+      <w:r>
+        <w:rPr>
+          <w:rFonts w:ascii="Consolas" w:hAnsi="Consolas" w:cs="Consolas"/>
+          <w:sz w:val="20"/>
+          <w:szCs w:val="20"/>
+        </w:rPr>
+        <w:t xml:space="preserve"> </w:t>
+      </w:r>
+      <w:proofErr w:type="spellStart"/>
+      <w:r>
+        <w:rPr>
+          <w:rFonts w:ascii="Consolas" w:hAnsi="Consolas" w:cs="Consolas"/>
+          <w:sz w:val="20"/>
+          <w:szCs w:val="20"/>
+        </w:rPr>
+        <w:t>listDTO</w:t>
+      </w:r>
+      <w:proofErr w:type="spellEnd"/>
+      <w:r>
+        <w:rPr>
+          <w:rFonts w:ascii="Consolas" w:hAnsi="Consolas" w:cs="Consolas"/>
+          <w:sz w:val="20"/>
+          <w:szCs w:val="20"/>
+        </w:rPr>
+        <w:t>;</w:t>
       </w:r>
     </w:p>
     <w:p>
@@ -6302,6 +8741,74 @@
     </w:p>
     <w:p>
       <w:pPr>
+        <w:rPr>
+          <w:rFonts w:ascii="Consolas" w:hAnsi="Consolas" w:cs="Consolas"/>
+          <w:sz w:val="20"/>
+          <w:szCs w:val="20"/>
+        </w:rPr>
+      </w:pPr>
+      <w:r>
+        <w:rPr>
+          <w:rFonts w:ascii="Consolas" w:hAnsi="Consolas" w:cs="Consolas"/>
+          <w:sz w:val="20"/>
+          <w:szCs w:val="20"/>
+        </w:rPr>
+        <w:br w:type="page"/>
+      </w:r>
+    </w:p>
+    <w:p>
+      <w:pPr>
+        <w:shd w:val="clear" w:color="auto" w:fill="D9D9D9" w:themeFill="background1" w:themeFillShade="D9"/>
+        <w:spacing w:after="0" w:line="240" w:lineRule="auto"/>
+        <w:jc w:val="center"/>
+        <w:rPr>
+          <w:b/>
+          <w:bCs/>
+          <w:sz w:val="28"/>
+          <w:szCs w:val="28"/>
+          <w:u w:val="single"/>
+        </w:rPr>
+      </w:pPr>
+      <w:r>
+        <w:rPr>
+          <w:b/>
+          <w:bCs/>
+          <w:sz w:val="28"/>
+          <w:szCs w:val="28"/>
+          <w:u w:val="single"/>
+        </w:rPr>
+        <w:t>TRATAMENTO DE EXCESSÕES</w:t>
+      </w:r>
+    </w:p>
+    <w:p>
+      <w:pPr>
+        <w:shd w:val="clear" w:color="auto" w:fill="D9D9D9" w:themeFill="background1" w:themeFillShade="D9"/>
+        <w:spacing w:after="0" w:line="240" w:lineRule="auto"/>
+        <w:jc w:val="center"/>
+        <w:rPr>
+          <w:sz w:val="28"/>
+          <w:szCs w:val="28"/>
+        </w:rPr>
+      </w:pPr>
+      <w:r>
+        <w:rPr>
+          <w:sz w:val="28"/>
+          <w:szCs w:val="28"/>
+        </w:rPr>
+        <w:t xml:space="preserve">Classe </w:t>
+      </w:r>
+      <w:proofErr w:type="spellStart"/>
+      <w:r>
+        <w:rPr>
+          <w:sz w:val="28"/>
+          <w:szCs w:val="28"/>
+        </w:rPr>
+        <w:t>Resource</w:t>
+      </w:r>
+      <w:proofErr w:type="spellEnd"/>
+    </w:p>
+    <w:p>
+      <w:pPr>
         <w:spacing w:after="0"/>
         <w:jc w:val="both"/>
         <w:rPr>
@@ -6310,6 +8817,194 @@
           <w:szCs w:val="20"/>
         </w:rPr>
       </w:pPr>
+    </w:p>
+    <w:p>
+      <w:pPr>
+        <w:jc w:val="both"/>
+        <w:rPr>
+          <w:sz w:val="28"/>
+          <w:szCs w:val="28"/>
+        </w:rPr>
+      </w:pPr>
+      <w:r>
+        <w:rPr>
+          <w:sz w:val="28"/>
+          <w:szCs w:val="28"/>
+        </w:rPr>
+        <w:t xml:space="preserve">Utiliza algumas práticas e técnicas diferentes ao uso do </w:t>
+      </w:r>
+      <w:proofErr w:type="spellStart"/>
+      <w:r>
+        <w:rPr>
+          <w:b/>
+          <w:bCs/>
+          <w:sz w:val="28"/>
+          <w:szCs w:val="28"/>
+        </w:rPr>
+        <w:t>Try</w:t>
+      </w:r>
+      <w:proofErr w:type="spellEnd"/>
+      <w:r>
+        <w:rPr>
+          <w:b/>
+          <w:bCs/>
+          <w:sz w:val="28"/>
+          <w:szCs w:val="28"/>
+        </w:rPr>
+        <w:t xml:space="preserve"> /Catch</w:t>
+      </w:r>
+      <w:r>
+        <w:rPr>
+          <w:sz w:val="28"/>
+          <w:szCs w:val="28"/>
+        </w:rPr>
+        <w:t xml:space="preserve">, com a intenção de deixar o código mais enxuto, uma </w:t>
+      </w:r>
+      <w:r>
+        <w:rPr>
+          <w:sz w:val="28"/>
+          <w:szCs w:val="28"/>
+          <w:u w:val="single"/>
+        </w:rPr>
+        <w:t>boa prática deixar o código no controlador o mais enxuto possível.</w:t>
+      </w:r>
+    </w:p>
+    <w:p>
+      <w:pPr>
+        <w:jc w:val="both"/>
+        <w:rPr>
+          <w:i/>
+          <w:iCs/>
+          <w:sz w:val="28"/>
+          <w:szCs w:val="28"/>
+        </w:rPr>
+      </w:pPr>
+      <w:r>
+        <w:rPr>
+          <w:b/>
+          <w:bCs/>
+          <w:i/>
+          <w:iCs/>
+          <w:sz w:val="28"/>
+          <w:szCs w:val="28"/>
+        </w:rPr>
+        <w:t>@ControllerAdvice</w:t>
+      </w:r>
+      <w:r>
+        <w:rPr>
+          <w:i/>
+          <w:iCs/>
+          <w:sz w:val="28"/>
+          <w:szCs w:val="28"/>
+        </w:rPr>
+        <w:t xml:space="preserve"> -&gt; responsável por capturar a </w:t>
+      </w:r>
+      <w:proofErr w:type="spellStart"/>
+      <w:r>
+        <w:rPr>
+          <w:i/>
+          <w:iCs/>
+          <w:sz w:val="28"/>
+          <w:szCs w:val="28"/>
+        </w:rPr>
+        <w:t>excessão</w:t>
+      </w:r>
+      <w:proofErr w:type="spellEnd"/>
+    </w:p>
+    <w:p>
+      <w:pPr>
+        <w:jc w:val="both"/>
+        <w:rPr>
+          <w:i/>
+          <w:iCs/>
+          <w:sz w:val="28"/>
+          <w:szCs w:val="28"/>
+        </w:rPr>
+      </w:pPr>
+      <w:proofErr w:type="spellStart"/>
+      <w:r>
+        <w:rPr>
+          <w:b/>
+          <w:bCs/>
+          <w:i/>
+          <w:iCs/>
+          <w:sz w:val="28"/>
+          <w:szCs w:val="28"/>
+        </w:rPr>
+        <w:t>HttpServletRequest</w:t>
+      </w:r>
+      <w:proofErr w:type="spellEnd"/>
+      <w:r>
+        <w:rPr>
+          <w:i/>
+          <w:iCs/>
+          <w:sz w:val="28"/>
+          <w:szCs w:val="28"/>
+        </w:rPr>
+        <w:t xml:space="preserve"> -&gt; objeto que tem as informações da requisição</w:t>
+      </w:r>
+    </w:p>
+    <w:p>
+      <w:pPr>
+        <w:jc w:val="both"/>
+        <w:rPr>
+          <w:i/>
+          <w:iCs/>
+          <w:sz w:val="28"/>
+          <w:szCs w:val="28"/>
+        </w:rPr>
+      </w:pPr>
+      <w:r>
+        <w:rPr>
+          <w:b/>
+          <w:bCs/>
+          <w:i/>
+          <w:iCs/>
+          <w:sz w:val="28"/>
+          <w:szCs w:val="28"/>
+        </w:rPr>
+        <w:t>@</w:t>
+      </w:r>
+      <w:r>
+        <w:rPr>
+          <w:b/>
+          <w:bCs/>
+          <w:i/>
+          <w:iCs/>
+          <w:sz w:val="28"/>
+          <w:szCs w:val="28"/>
+        </w:rPr>
+        <w:t>ExceptionHandler(nomeDaClasse.class)</w:t>
+      </w:r>
+      <w:r>
+        <w:rPr>
+          <w:i/>
+          <w:iCs/>
+          <w:sz w:val="28"/>
+          <w:szCs w:val="28"/>
+        </w:rPr>
+        <w:t xml:space="preserve"> -&gt; vai acima do método que irá retornar ao controlador, no argumento tem que especificar o tipo de exceção que ele deve interceptar. (</w:t>
+      </w:r>
+      <w:proofErr w:type="spellStart"/>
+      <w:r>
+        <w:rPr>
+          <w:i/>
+          <w:iCs/>
+          <w:sz w:val="28"/>
+          <w:szCs w:val="28"/>
+        </w:rPr>
+        <w:t>nomeDaClasse</w:t>
+      </w:r>
+      <w:proofErr w:type="spellEnd"/>
+      <w:r>
+        <w:rPr>
+          <w:i/>
+          <w:iCs/>
+          <w:sz w:val="28"/>
+          <w:szCs w:val="28"/>
+        </w:rPr>
+        <w:t xml:space="preserve"> onde foi tratada a exceção.)</w:t>
+      </w:r>
     </w:p>
     <w:sectPr>
       <w:pgSz w:w="11906" w:h="16838"/>

</xml_diff>